<commit_message>
Functionele analyse done, Designdocument begonnen
</commit_message>
<xml_diff>
--- a/Documentatie/Functionele Analyse.docx
+++ b/Documentatie/Functionele Analyse.docx
@@ -193,19 +193,11 @@
           <w:lang w:val="nl-NL"/>
         </w:rPr>
       </w:pPr>
-      <w:proofErr w:type="spellStart"/>
-      <w:r>
-        <w:rPr>
-          <w:lang w:val="nl-NL"/>
-        </w:rPr>
-        <w:t>SlimFit</w:t>
-      </w:r>
-      <w:proofErr w:type="spellEnd"/>
-      <w:r>
-        <w:rPr>
-          <w:lang w:val="nl-NL"/>
-        </w:rPr>
-        <w:t xml:space="preserve"> Quiz</w:t>
+      <w:r>
+        <w:rPr>
+          <w:lang w:val="nl-NL"/>
+        </w:rPr>
+        <w:t>SlimFit Quiz</w:t>
       </w:r>
     </w:p>
     <w:p>
@@ -389,7 +381,7 @@
           <w:iCs w:val="0"/>
           <w:noProof/>
           <w:color w:val="auto"/>
-          <w:szCs w:val="24"/>
+          <w:sz w:val="22"/>
           <w:lang w:val="en-US"/>
         </w:rPr>
       </w:pPr>
@@ -427,7 +419,7 @@
         </w:rPr>
         <w:fldChar w:fldCharType="separate"/>
       </w:r>
-      <w:hyperlink w:anchor="_Toc3987892" w:history="1">
+      <w:hyperlink w:anchor="_Toc31040834" w:history="1">
         <w:r>
           <w:rPr>
             <w:rStyle w:val="Hyperlink"/>
@@ -455,7 +447,7 @@
             <w:noProof/>
             <w:webHidden/>
           </w:rPr>
-          <w:instrText xml:space="preserve"> PAGEREF _Toc3987892 \h </w:instrText>
+          <w:instrText xml:space="preserve"> PAGEREF _Toc31040834 \h </w:instrText>
         </w:r>
         <w:r>
           <w:rPr>
@@ -498,11 +490,11 @@
           <w:iCs w:val="0"/>
           <w:noProof/>
           <w:color w:val="auto"/>
-          <w:szCs w:val="24"/>
+          <w:sz w:val="22"/>
           <w:lang w:val="en-US"/>
         </w:rPr>
       </w:pPr>
-      <w:hyperlink w:anchor="_Toc3987893" w:history="1">
+      <w:hyperlink w:anchor="_Toc31040835" w:history="1">
         <w:r>
           <w:rPr>
             <w:rStyle w:val="Hyperlink"/>
@@ -530,7 +522,7 @@
             <w:noProof/>
             <w:webHidden/>
           </w:rPr>
-          <w:instrText xml:space="preserve"> PAGEREF _Toc3987893 \h </w:instrText>
+          <w:instrText xml:space="preserve"> PAGEREF _Toc31040835 \h </w:instrText>
         </w:r>
         <w:r>
           <w:rPr>
@@ -572,11 +564,11 @@
           <w:iCs w:val="0"/>
           <w:noProof/>
           <w:color w:val="auto"/>
-          <w:szCs w:val="24"/>
+          <w:sz w:val="22"/>
           <w:lang w:val="en-US"/>
         </w:rPr>
       </w:pPr>
-      <w:hyperlink w:anchor="_Toc3987894" w:history="1">
+      <w:hyperlink w:anchor="_Toc31040836" w:history="1">
         <w:r>
           <w:rPr>
             <w:rStyle w:val="Hyperlink"/>
@@ -604,7 +596,7 @@
             <w:noProof/>
             <w:webHidden/>
           </w:rPr>
-          <w:instrText xml:space="preserve"> PAGEREF _Toc3987894 \h </w:instrText>
+          <w:instrText xml:space="preserve"> PAGEREF _Toc31040836 \h </w:instrText>
         </w:r>
         <w:r>
           <w:rPr>
@@ -646,11 +638,11 @@
           <w:iCs w:val="0"/>
           <w:noProof/>
           <w:color w:val="auto"/>
-          <w:szCs w:val="24"/>
+          <w:sz w:val="22"/>
           <w:lang w:val="en-US"/>
         </w:rPr>
       </w:pPr>
-      <w:hyperlink w:anchor="_Toc3987895" w:history="1">
+      <w:hyperlink w:anchor="_Toc31040837" w:history="1">
         <w:r>
           <w:rPr>
             <w:rStyle w:val="Hyperlink"/>
@@ -678,7 +670,7 @@
             <w:noProof/>
             <w:webHidden/>
           </w:rPr>
-          <w:instrText xml:space="preserve"> PAGEREF _Toc3987895 \h </w:instrText>
+          <w:instrText xml:space="preserve"> PAGEREF _Toc31040837 \h </w:instrText>
         </w:r>
         <w:r>
           <w:rPr>
@@ -699,80 +691,6 @@
             <w:webHidden/>
           </w:rPr>
           <w:t>2</w:t>
-        </w:r>
-        <w:r>
-          <w:rPr>
-            <w:noProof/>
-            <w:webHidden/>
-          </w:rPr>
-          <w:fldChar w:fldCharType="end"/>
-        </w:r>
-      </w:hyperlink>
-    </w:p>
-    <w:p>
-      <w:pPr>
-        <w:pStyle w:val="TOC2"/>
-        <w:tabs>
-          <w:tab w:val="right" w:leader="dot" w:pos="9010"/>
-        </w:tabs>
-        <w:rPr>
-          <w:rFonts w:asciiTheme="minorHAnsi" w:hAnsiTheme="minorHAnsi" w:cstheme="minorBidi"/>
-          <w:iCs w:val="0"/>
-          <w:noProof/>
-          <w:color w:val="auto"/>
-          <w:szCs w:val="24"/>
-          <w:lang w:val="en-US"/>
-        </w:rPr>
-      </w:pPr>
-      <w:hyperlink w:anchor="_Toc3987896" w:history="1">
-        <w:r>
-          <w:rPr>
-            <w:rStyle w:val="Hyperlink"/>
-            <w:rFonts w:eastAsiaTheme="minorHAnsi"/>
-            <w:noProof/>
-          </w:rPr>
-          <w:t>Blokschema</w:t>
-        </w:r>
-        <w:r>
-          <w:rPr>
-            <w:noProof/>
-            <w:webHidden/>
-          </w:rPr>
-          <w:tab/>
-        </w:r>
-        <w:r>
-          <w:rPr>
-            <w:noProof/>
-            <w:webHidden/>
-          </w:rPr>
-          <w:fldChar w:fldCharType="begin"/>
-        </w:r>
-        <w:r>
-          <w:rPr>
-            <w:noProof/>
-            <w:webHidden/>
-          </w:rPr>
-          <w:instrText xml:space="preserve"> PAGEREF _Toc3987896 \h </w:instrText>
-        </w:r>
-        <w:r>
-          <w:rPr>
-            <w:noProof/>
-            <w:webHidden/>
-          </w:rPr>
-        </w:r>
-        <w:r>
-          <w:rPr>
-            <w:noProof/>
-            <w:webHidden/>
-          </w:rPr>
-          <w:fldChar w:fldCharType="separate"/>
-        </w:r>
-        <w:r>
-          <w:rPr>
-            <w:noProof/>
-            <w:webHidden/>
-          </w:rPr>
-          <w:t>3</w:t>
         </w:r>
         <w:r>
           <w:rPr>
@@ -795,11 +713,11 @@
           <w:iCs w:val="0"/>
           <w:noProof/>
           <w:color w:val="auto"/>
-          <w:szCs w:val="24"/>
+          <w:sz w:val="22"/>
           <w:lang w:val="en-US"/>
         </w:rPr>
       </w:pPr>
-      <w:hyperlink w:anchor="_Toc3987897" w:history="1">
+      <w:hyperlink w:anchor="_Toc31040838" w:history="1">
         <w:r>
           <w:rPr>
             <w:rStyle w:val="Hyperlink"/>
@@ -827,7 +745,7 @@
             <w:noProof/>
             <w:webHidden/>
           </w:rPr>
-          <w:instrText xml:space="preserve"> PAGEREF _Toc3987897 \h </w:instrText>
+          <w:instrText xml:space="preserve"> PAGEREF _Toc31040838 \h </w:instrText>
         </w:r>
         <w:r>
           <w:rPr>
@@ -847,7 +765,7 @@
             <w:noProof/>
             <w:webHidden/>
           </w:rPr>
-          <w:t>4</w:t>
+          <w:t>3</w:t>
         </w:r>
         <w:r>
           <w:rPr>
@@ -870,11 +788,11 @@
           <w:iCs w:val="0"/>
           <w:noProof/>
           <w:color w:val="auto"/>
-          <w:szCs w:val="24"/>
+          <w:sz w:val="22"/>
           <w:lang w:val="en-US"/>
         </w:rPr>
       </w:pPr>
-      <w:hyperlink w:anchor="_Toc3987898" w:history="1">
+      <w:hyperlink w:anchor="_Toc31040839" w:history="1">
         <w:r>
           <w:rPr>
             <w:rStyle w:val="Hyperlink"/>
@@ -902,7 +820,7 @@
             <w:noProof/>
             <w:webHidden/>
           </w:rPr>
-          <w:instrText xml:space="preserve"> PAGEREF _Toc3987898 \h </w:instrText>
+          <w:instrText xml:space="preserve"> PAGEREF _Toc31040839 \h </w:instrText>
         </w:r>
         <w:r>
           <w:rPr>
@@ -922,7 +840,7 @@
             <w:noProof/>
             <w:webHidden/>
           </w:rPr>
-          <w:t>4</w:t>
+          <w:t>3</w:t>
         </w:r>
         <w:r>
           <w:rPr>
@@ -944,11 +862,11 @@
           <w:iCs w:val="0"/>
           <w:noProof/>
           <w:color w:val="auto"/>
-          <w:szCs w:val="24"/>
+          <w:sz w:val="22"/>
           <w:lang w:val="en-US"/>
         </w:rPr>
       </w:pPr>
-      <w:hyperlink w:anchor="_Toc3987899" w:history="1">
+      <w:hyperlink w:anchor="_Toc31040840" w:history="1">
         <w:r>
           <w:rPr>
             <w:rStyle w:val="Hyperlink"/>
@@ -975,7 +893,7 @@
             <w:noProof/>
             <w:webHidden/>
           </w:rPr>
-          <w:instrText xml:space="preserve"> PAGEREF _Toc3987899 \h </w:instrText>
+          <w:instrText xml:space="preserve"> PAGEREF _Toc31040840 \h </w:instrText>
         </w:r>
         <w:r>
           <w:rPr>
@@ -995,7 +913,7 @@
             <w:noProof/>
             <w:webHidden/>
           </w:rPr>
-          <w:t>5</w:t>
+          <w:t>3</w:t>
         </w:r>
         <w:r>
           <w:rPr>
@@ -1018,11 +936,11 @@
           <w:iCs w:val="0"/>
           <w:noProof/>
           <w:color w:val="auto"/>
-          <w:szCs w:val="24"/>
+          <w:sz w:val="22"/>
           <w:lang w:val="en-US"/>
         </w:rPr>
       </w:pPr>
-      <w:hyperlink w:anchor="_Toc3987900" w:history="1">
+      <w:hyperlink w:anchor="_Toc31040841" w:history="1">
         <w:r>
           <w:rPr>
             <w:rStyle w:val="Hyperlink"/>
@@ -1050,7 +968,7 @@
             <w:noProof/>
             <w:webHidden/>
           </w:rPr>
-          <w:instrText xml:space="preserve"> PAGEREF _Toc3987900 \h </w:instrText>
+          <w:instrText xml:space="preserve"> PAGEREF _Toc31040841 \h </w:instrText>
         </w:r>
         <w:r>
           <w:rPr>
@@ -1070,7 +988,7 @@
             <w:noProof/>
             <w:webHidden/>
           </w:rPr>
-          <w:t>5</w:t>
+          <w:t>4</w:t>
         </w:r>
         <w:r>
           <w:rPr>
@@ -1092,11 +1010,11 @@
           <w:iCs w:val="0"/>
           <w:noProof/>
           <w:color w:val="auto"/>
-          <w:szCs w:val="24"/>
+          <w:sz w:val="22"/>
           <w:lang w:val="en-US"/>
         </w:rPr>
       </w:pPr>
-      <w:hyperlink w:anchor="_Toc3987901" w:history="1">
+      <w:hyperlink w:anchor="_Toc31040842" w:history="1">
         <w:r>
           <w:rPr>
             <w:rStyle w:val="Hyperlink"/>
@@ -1123,7 +1041,7 @@
             <w:noProof/>
             <w:webHidden/>
           </w:rPr>
-          <w:instrText xml:space="preserve"> PAGEREF _Toc3987901 \h </w:instrText>
+          <w:instrText xml:space="preserve"> PAGEREF _Toc31040842 \h </w:instrText>
         </w:r>
         <w:r>
           <w:rPr>
@@ -1143,7 +1061,7 @@
             <w:noProof/>
             <w:webHidden/>
           </w:rPr>
-          <w:t>5</w:t>
+          <w:t>4</w:t>
         </w:r>
         <w:r>
           <w:rPr>
@@ -1165,11 +1083,11 @@
           <w:iCs w:val="0"/>
           <w:noProof/>
           <w:color w:val="auto"/>
-          <w:szCs w:val="24"/>
+          <w:sz w:val="22"/>
           <w:lang w:val="en-US"/>
         </w:rPr>
       </w:pPr>
-      <w:hyperlink w:anchor="_Toc3987902" w:history="1">
+      <w:hyperlink w:anchor="_Toc31040843" w:history="1">
         <w:r>
           <w:rPr>
             <w:rStyle w:val="Hyperlink"/>
@@ -1196,7 +1114,7 @@
             <w:noProof/>
             <w:webHidden/>
           </w:rPr>
-          <w:instrText xml:space="preserve"> PAGEREF _Toc3987902 \h </w:instrText>
+          <w:instrText xml:space="preserve"> PAGEREF _Toc31040843 \h </w:instrText>
         </w:r>
         <w:r>
           <w:rPr>
@@ -1216,7 +1134,7 @@
             <w:noProof/>
             <w:webHidden/>
           </w:rPr>
-          <w:t>6</w:t>
+          <w:t>5</w:t>
         </w:r>
         <w:r>
           <w:rPr>
@@ -1239,16 +1157,16 @@
           <w:iCs w:val="0"/>
           <w:noProof/>
           <w:color w:val="auto"/>
-          <w:szCs w:val="24"/>
+          <w:sz w:val="22"/>
           <w:lang w:val="en-US"/>
         </w:rPr>
       </w:pPr>
-      <w:hyperlink w:anchor="_Toc3987903" w:history="1">
+      <w:hyperlink w:anchor="_Toc31040844" w:history="1">
         <w:r>
           <w:rPr>
             <w:rStyle w:val="Hyperlink"/>
             <w:noProof/>
-            <w:lang w:val="nl-NL"/>
+            <w:lang w:val="en-US"/>
           </w:rPr>
           <w:t>Flows</w:t>
         </w:r>
@@ -1271,7 +1189,7 @@
             <w:noProof/>
             <w:webHidden/>
           </w:rPr>
-          <w:instrText xml:space="preserve"> PAGEREF _Toc3987903 \h </w:instrText>
+          <w:instrText xml:space="preserve"> PAGEREF _Toc31040844 \h </w:instrText>
         </w:r>
         <w:r>
           <w:rPr>
@@ -1314,11 +1232,11 @@
           <w:iCs w:val="0"/>
           <w:noProof/>
           <w:color w:val="auto"/>
-          <w:szCs w:val="24"/>
+          <w:sz w:val="22"/>
           <w:lang w:val="en-US"/>
         </w:rPr>
       </w:pPr>
-      <w:hyperlink w:anchor="_Toc3987904" w:history="1">
+      <w:hyperlink w:anchor="_Toc31040845" w:history="1">
         <w:r>
           <w:rPr>
             <w:rStyle w:val="Hyperlink"/>
@@ -1346,7 +1264,7 @@
             <w:noProof/>
             <w:webHidden/>
           </w:rPr>
-          <w:instrText xml:space="preserve"> PAGEREF _Toc3987904 \h </w:instrText>
+          <w:instrText xml:space="preserve"> PAGEREF _Toc31040845 \h </w:instrText>
         </w:r>
         <w:r>
           <w:rPr>
@@ -1389,11 +1307,11 @@
           <w:iCs w:val="0"/>
           <w:noProof/>
           <w:color w:val="auto"/>
-          <w:szCs w:val="24"/>
+          <w:sz w:val="22"/>
           <w:lang w:val="en-US"/>
         </w:rPr>
       </w:pPr>
-      <w:hyperlink w:anchor="_Toc3987905" w:history="1">
+      <w:hyperlink w:anchor="_Toc31040846" w:history="1">
         <w:r>
           <w:rPr>
             <w:rStyle w:val="Hyperlink"/>
@@ -1421,7 +1339,7 @@
             <w:noProof/>
             <w:webHidden/>
           </w:rPr>
-          <w:instrText xml:space="preserve"> PAGEREF _Toc3987905 \h </w:instrText>
+          <w:instrText xml:space="preserve"> PAGEREF _Toc31040846 \h </w:instrText>
         </w:r>
         <w:r>
           <w:rPr>
@@ -1441,525 +1359,7 @@
             <w:noProof/>
             <w:webHidden/>
           </w:rPr>
-          <w:t>15</w:t>
-        </w:r>
-        <w:r>
-          <w:rPr>
-            <w:noProof/>
-            <w:webHidden/>
-          </w:rPr>
-          <w:fldChar w:fldCharType="end"/>
-        </w:r>
-      </w:hyperlink>
-    </w:p>
-    <w:p>
-      <w:pPr>
-        <w:pStyle w:val="TOC1"/>
-        <w:tabs>
-          <w:tab w:val="right" w:leader="dot" w:pos="9010"/>
-        </w:tabs>
-        <w:rPr>
-          <w:rFonts w:asciiTheme="minorHAnsi" w:hAnsiTheme="minorHAnsi" w:cstheme="minorBidi"/>
-          <w:bCs w:val="0"/>
-          <w:iCs w:val="0"/>
-          <w:noProof/>
-          <w:color w:val="auto"/>
-          <w:szCs w:val="24"/>
-          <w:lang w:val="en-US"/>
-        </w:rPr>
-      </w:pPr>
-      <w:hyperlink w:anchor="_Toc3987906" w:history="1">
-        <w:r>
-          <w:rPr>
-            <w:rStyle w:val="Hyperlink"/>
-            <w:noProof/>
-          </w:rPr>
-          <w:t>Inspiratie</w:t>
-        </w:r>
-        <w:r>
-          <w:rPr>
-            <w:noProof/>
-            <w:webHidden/>
-          </w:rPr>
-          <w:tab/>
-        </w:r>
-        <w:r>
-          <w:rPr>
-            <w:noProof/>
-            <w:webHidden/>
-          </w:rPr>
-          <w:fldChar w:fldCharType="begin"/>
-        </w:r>
-        <w:r>
-          <w:rPr>
-            <w:noProof/>
-            <w:webHidden/>
-          </w:rPr>
-          <w:instrText xml:space="preserve"> PAGEREF _Toc3987906 \h </w:instrText>
-        </w:r>
-        <w:r>
-          <w:rPr>
-            <w:noProof/>
-            <w:webHidden/>
-          </w:rPr>
-        </w:r>
-        <w:r>
-          <w:rPr>
-            <w:noProof/>
-            <w:webHidden/>
-          </w:rPr>
-          <w:fldChar w:fldCharType="separate"/>
-        </w:r>
-        <w:r>
-          <w:rPr>
-            <w:noProof/>
-            <w:webHidden/>
-          </w:rPr>
-          <w:t>19</w:t>
-        </w:r>
-        <w:r>
-          <w:rPr>
-            <w:noProof/>
-            <w:webHidden/>
-          </w:rPr>
-          <w:fldChar w:fldCharType="end"/>
-        </w:r>
-      </w:hyperlink>
-    </w:p>
-    <w:p>
-      <w:pPr>
-        <w:pStyle w:val="TOC1"/>
-        <w:tabs>
-          <w:tab w:val="right" w:leader="dot" w:pos="9010"/>
-        </w:tabs>
-        <w:rPr>
-          <w:rFonts w:asciiTheme="minorHAnsi" w:hAnsiTheme="minorHAnsi" w:cstheme="minorBidi"/>
-          <w:bCs w:val="0"/>
-          <w:iCs w:val="0"/>
-          <w:noProof/>
-          <w:color w:val="auto"/>
-          <w:szCs w:val="24"/>
-          <w:lang w:val="en-US"/>
-        </w:rPr>
-      </w:pPr>
-      <w:hyperlink w:anchor="_Toc3987907" w:history="1">
-        <w:r>
-          <w:rPr>
-            <w:rStyle w:val="Hyperlink"/>
-            <w:noProof/>
-          </w:rPr>
-          <w:t>Kleurschema</w:t>
-        </w:r>
-        <w:r>
-          <w:rPr>
-            <w:noProof/>
-            <w:webHidden/>
-          </w:rPr>
-          <w:tab/>
-        </w:r>
-        <w:r>
-          <w:rPr>
-            <w:noProof/>
-            <w:webHidden/>
-          </w:rPr>
-          <w:fldChar w:fldCharType="begin"/>
-        </w:r>
-        <w:r>
-          <w:rPr>
-            <w:noProof/>
-            <w:webHidden/>
-          </w:rPr>
-          <w:instrText xml:space="preserve"> PAGEREF _Toc3987907 \h </w:instrText>
-        </w:r>
-        <w:r>
-          <w:rPr>
-            <w:noProof/>
-            <w:webHidden/>
-          </w:rPr>
-        </w:r>
-        <w:r>
-          <w:rPr>
-            <w:noProof/>
-            <w:webHidden/>
-          </w:rPr>
-          <w:fldChar w:fldCharType="separate"/>
-        </w:r>
-        <w:r>
-          <w:rPr>
-            <w:noProof/>
-            <w:webHidden/>
-          </w:rPr>
-          <w:t>19</w:t>
-        </w:r>
-        <w:r>
-          <w:rPr>
-            <w:noProof/>
-            <w:webHidden/>
-          </w:rPr>
-          <w:fldChar w:fldCharType="end"/>
-        </w:r>
-      </w:hyperlink>
-    </w:p>
-    <w:p>
-      <w:pPr>
-        <w:pStyle w:val="TOC1"/>
-        <w:tabs>
-          <w:tab w:val="right" w:leader="dot" w:pos="9010"/>
-        </w:tabs>
-        <w:rPr>
-          <w:rFonts w:asciiTheme="minorHAnsi" w:hAnsiTheme="minorHAnsi" w:cstheme="minorBidi"/>
-          <w:bCs w:val="0"/>
-          <w:iCs w:val="0"/>
-          <w:noProof/>
-          <w:color w:val="auto"/>
-          <w:szCs w:val="24"/>
-          <w:lang w:val="en-US"/>
-        </w:rPr>
-      </w:pPr>
-      <w:hyperlink w:anchor="_Toc3987908" w:history="1">
-        <w:r>
-          <w:rPr>
-            <w:rStyle w:val="Hyperlink"/>
-            <w:noProof/>
-          </w:rPr>
-          <w:t>Contrast test</w:t>
-        </w:r>
-        <w:r>
-          <w:rPr>
-            <w:noProof/>
-            <w:webHidden/>
-          </w:rPr>
-          <w:tab/>
-        </w:r>
-        <w:r>
-          <w:rPr>
-            <w:noProof/>
-            <w:webHidden/>
-          </w:rPr>
-          <w:fldChar w:fldCharType="begin"/>
-        </w:r>
-        <w:r>
-          <w:rPr>
-            <w:noProof/>
-            <w:webHidden/>
-          </w:rPr>
-          <w:instrText xml:space="preserve"> PAGEREF _Toc3987908 \h </w:instrText>
-        </w:r>
-        <w:r>
-          <w:rPr>
-            <w:noProof/>
-            <w:webHidden/>
-          </w:rPr>
-        </w:r>
-        <w:r>
-          <w:rPr>
-            <w:noProof/>
-            <w:webHidden/>
-          </w:rPr>
-          <w:fldChar w:fldCharType="separate"/>
-        </w:r>
-        <w:r>
-          <w:rPr>
-            <w:noProof/>
-            <w:webHidden/>
-          </w:rPr>
-          <w:t>24</w:t>
-        </w:r>
-        <w:r>
-          <w:rPr>
-            <w:noProof/>
-            <w:webHidden/>
-          </w:rPr>
-          <w:fldChar w:fldCharType="end"/>
-        </w:r>
-      </w:hyperlink>
-    </w:p>
-    <w:p>
-      <w:pPr>
-        <w:pStyle w:val="TOC1"/>
-        <w:tabs>
-          <w:tab w:val="right" w:leader="dot" w:pos="9010"/>
-        </w:tabs>
-        <w:rPr>
-          <w:rFonts w:asciiTheme="minorHAnsi" w:hAnsiTheme="minorHAnsi" w:cstheme="minorBidi"/>
-          <w:bCs w:val="0"/>
-          <w:iCs w:val="0"/>
-          <w:noProof/>
-          <w:color w:val="auto"/>
-          <w:szCs w:val="24"/>
-          <w:lang w:val="en-US"/>
-        </w:rPr>
-      </w:pPr>
-      <w:hyperlink w:anchor="_Toc3987909" w:history="1">
-        <w:r>
-          <w:rPr>
-            <w:rStyle w:val="Hyperlink"/>
-            <w:noProof/>
-          </w:rPr>
-          <w:t>Typografie</w:t>
-        </w:r>
-        <w:r>
-          <w:rPr>
-            <w:noProof/>
-            <w:webHidden/>
-          </w:rPr>
-          <w:tab/>
-        </w:r>
-        <w:r>
-          <w:rPr>
-            <w:noProof/>
-            <w:webHidden/>
-          </w:rPr>
-          <w:fldChar w:fldCharType="begin"/>
-        </w:r>
-        <w:r>
-          <w:rPr>
-            <w:noProof/>
-            <w:webHidden/>
-          </w:rPr>
-          <w:instrText xml:space="preserve"> PAGEREF _Toc3987909 \h </w:instrText>
-        </w:r>
-        <w:r>
-          <w:rPr>
-            <w:noProof/>
-            <w:webHidden/>
-          </w:rPr>
-        </w:r>
-        <w:r>
-          <w:rPr>
-            <w:noProof/>
-            <w:webHidden/>
-          </w:rPr>
-          <w:fldChar w:fldCharType="separate"/>
-        </w:r>
-        <w:r>
-          <w:rPr>
-            <w:noProof/>
-            <w:webHidden/>
-          </w:rPr>
-          <w:t>25</w:t>
-        </w:r>
-        <w:r>
-          <w:rPr>
-            <w:noProof/>
-            <w:webHidden/>
-          </w:rPr>
-          <w:fldChar w:fldCharType="end"/>
-        </w:r>
-      </w:hyperlink>
-    </w:p>
-    <w:p>
-      <w:pPr>
-        <w:pStyle w:val="TOC1"/>
-        <w:tabs>
-          <w:tab w:val="right" w:leader="dot" w:pos="9010"/>
-        </w:tabs>
-        <w:rPr>
-          <w:rFonts w:asciiTheme="minorHAnsi" w:hAnsiTheme="minorHAnsi" w:cstheme="minorBidi"/>
-          <w:bCs w:val="0"/>
-          <w:iCs w:val="0"/>
-          <w:noProof/>
-          <w:color w:val="auto"/>
-          <w:szCs w:val="24"/>
-          <w:lang w:val="en-US"/>
-        </w:rPr>
-      </w:pPr>
-      <w:hyperlink w:anchor="_Toc3987910" w:history="1">
-        <w:r>
-          <w:rPr>
-            <w:rStyle w:val="Hyperlink"/>
-            <w:noProof/>
-          </w:rPr>
-          <w:t>Icons</w:t>
-        </w:r>
-        <w:r>
-          <w:rPr>
-            <w:noProof/>
-            <w:webHidden/>
-          </w:rPr>
-          <w:tab/>
-        </w:r>
-        <w:r>
-          <w:rPr>
-            <w:noProof/>
-            <w:webHidden/>
-          </w:rPr>
-          <w:fldChar w:fldCharType="begin"/>
-        </w:r>
-        <w:r>
-          <w:rPr>
-            <w:noProof/>
-            <w:webHidden/>
-          </w:rPr>
-          <w:instrText xml:space="preserve"> PAGEREF _Toc3987910 \h </w:instrText>
-        </w:r>
-        <w:r>
-          <w:rPr>
-            <w:noProof/>
-            <w:webHidden/>
-          </w:rPr>
-        </w:r>
-        <w:r>
-          <w:rPr>
-            <w:noProof/>
-            <w:webHidden/>
-          </w:rPr>
-          <w:fldChar w:fldCharType="separate"/>
-        </w:r>
-        <w:r>
-          <w:rPr>
-            <w:noProof/>
-            <w:webHidden/>
-          </w:rPr>
-          <w:t>25</w:t>
-        </w:r>
-        <w:r>
-          <w:rPr>
-            <w:noProof/>
-            <w:webHidden/>
-          </w:rPr>
-          <w:fldChar w:fldCharType="end"/>
-        </w:r>
-      </w:hyperlink>
-    </w:p>
-    <w:p>
-      <w:pPr>
-        <w:pStyle w:val="TOC1"/>
-        <w:tabs>
-          <w:tab w:val="right" w:leader="dot" w:pos="9010"/>
-        </w:tabs>
-        <w:rPr>
-          <w:rFonts w:asciiTheme="minorHAnsi" w:hAnsiTheme="minorHAnsi" w:cstheme="minorBidi"/>
-          <w:bCs w:val="0"/>
-          <w:iCs w:val="0"/>
-          <w:noProof/>
-          <w:color w:val="auto"/>
-          <w:szCs w:val="24"/>
-          <w:lang w:val="en-US"/>
-        </w:rPr>
-      </w:pPr>
-      <w:hyperlink w:anchor="_Toc3987911" w:history="1">
-        <w:r>
-          <w:rPr>
-            <w:rStyle w:val="Hyperlink"/>
-            <w:noProof/>
-          </w:rPr>
-          <w:t>Bronnen</w:t>
-        </w:r>
-        <w:r>
-          <w:rPr>
-            <w:noProof/>
-            <w:webHidden/>
-          </w:rPr>
-          <w:tab/>
-        </w:r>
-        <w:r>
-          <w:rPr>
-            <w:noProof/>
-            <w:webHidden/>
-          </w:rPr>
-          <w:fldChar w:fldCharType="begin"/>
-        </w:r>
-        <w:r>
-          <w:rPr>
-            <w:noProof/>
-            <w:webHidden/>
-          </w:rPr>
-          <w:instrText xml:space="preserve"> PAGEREF _Toc3987911 \h </w:instrText>
-        </w:r>
-        <w:r>
-          <w:rPr>
-            <w:noProof/>
-            <w:webHidden/>
-          </w:rPr>
-        </w:r>
-        <w:r>
-          <w:rPr>
-            <w:noProof/>
-            <w:webHidden/>
-          </w:rPr>
-          <w:fldChar w:fldCharType="separate"/>
-        </w:r>
-        <w:r>
-          <w:rPr>
-            <w:noProof/>
-            <w:webHidden/>
-          </w:rPr>
-          <w:t>25</w:t>
-        </w:r>
-        <w:r>
-          <w:rPr>
-            <w:noProof/>
-            <w:webHidden/>
-          </w:rPr>
-          <w:fldChar w:fldCharType="end"/>
-        </w:r>
-      </w:hyperlink>
-    </w:p>
-    <w:p>
-      <w:pPr>
-        <w:pStyle w:val="TOC1"/>
-        <w:tabs>
-          <w:tab w:val="right" w:leader="dot" w:pos="9010"/>
-        </w:tabs>
-        <w:rPr>
-          <w:rFonts w:asciiTheme="minorHAnsi" w:hAnsiTheme="minorHAnsi" w:cstheme="minorBidi"/>
-          <w:bCs w:val="0"/>
-          <w:iCs w:val="0"/>
-          <w:noProof/>
-          <w:color w:val="auto"/>
-          <w:szCs w:val="24"/>
-          <w:lang w:val="en-US"/>
-        </w:rPr>
-      </w:pPr>
-      <w:hyperlink w:anchor="_Toc3987912" w:history="1">
-        <w:r>
-          <w:rPr>
-            <w:rStyle w:val="Hyperlink"/>
-            <w:noProof/>
-          </w:rPr>
-          <w:t>Resultaat</w:t>
-        </w:r>
-        <w:r>
-          <w:rPr>
-            <w:noProof/>
-            <w:webHidden/>
-          </w:rPr>
-          <w:tab/>
-        </w:r>
-        <w:r>
-          <w:rPr>
-            <w:noProof/>
-            <w:webHidden/>
-          </w:rPr>
-          <w:fldChar w:fldCharType="begin"/>
-        </w:r>
-        <w:r>
-          <w:rPr>
-            <w:noProof/>
-            <w:webHidden/>
-          </w:rPr>
-          <w:instrText xml:space="preserve"> PAGEREF _Toc3987912 \h </w:instrText>
-        </w:r>
-        <w:r>
-          <w:rPr>
-            <w:noProof/>
-            <w:webHidden/>
-          </w:rPr>
-        </w:r>
-        <w:r>
-          <w:rPr>
-            <w:noProof/>
-            <w:webHidden/>
-          </w:rPr>
-          <w:fldChar w:fldCharType="separate"/>
-        </w:r>
-        <w:r>
-          <w:rPr>
-            <w:noProof/>
-            <w:webHidden/>
-          </w:rPr>
-          <w:t>27</w:t>
+          <w:t>8</w:t>
         </w:r>
         <w:r>
           <w:rPr>
@@ -2034,7 +1434,7 @@
           <w:lang w:val="nl-NL"/>
         </w:rPr>
       </w:pPr>
-      <w:bookmarkStart w:id="0" w:name="_Toc3987892"/>
+      <w:bookmarkStart w:id="0" w:name="_Toc31040834"/>
       <w:r>
         <w:rPr>
           <w:lang w:val="nl-NL"/>
@@ -2067,7 +1467,7 @@
           <w:lang w:val="nl-NL"/>
         </w:rPr>
       </w:pPr>
-      <w:bookmarkStart w:id="1" w:name="_Toc3987893"/>
+      <w:bookmarkStart w:id="1" w:name="_Toc31040835"/>
       <w:r>
         <w:rPr>
           <w:lang w:val="nl-NL"/>
@@ -2084,7 +1484,7 @@
           <w:lang w:val="nl-BE"/>
         </w:rPr>
       </w:pPr>
-      <w:bookmarkStart w:id="2" w:name="_Toc3987894"/>
+      <w:bookmarkStart w:id="2" w:name="_Toc31040836"/>
       <w:r>
         <w:rPr>
           <w:rFonts w:eastAsiaTheme="minorHAnsi" w:cstheme="minorBidi"/>
@@ -2137,63 +1537,44 @@
         <w:rPr>
           <w:lang w:val="nl-BE"/>
         </w:rPr>
-        <w:t>Elk kind krijgt punten toegekend na een vraag. Het kind dat als eerste klaar was met de vraag te beantwoorden en het juist heeft zal natuurlijk het minst aantal seconden hebben. Als een vraag fout beantwoord word krijgt een kind seconden bij. Het kind met het minst aantal seconden op het einde van het spel, is de winnaar.</w:t>
-      </w:r>
-    </w:p>
-    <w:p>
-      <w:pPr>
-        <w:tabs>
-          <w:tab w:val="right" w:pos="-442"/>
-          <w:tab w:val="left" w:pos="0"/>
-          <w:tab w:val="left" w:pos="221"/>
-          <w:tab w:val="left" w:pos="442"/>
-          <w:tab w:val="left" w:pos="663"/>
-          <w:tab w:val="left" w:pos="1100"/>
-          <w:tab w:val="left" w:pos="1321"/>
-          <w:tab w:val="left" w:pos="2160"/>
-          <w:tab w:val="left" w:pos="2880"/>
-          <w:tab w:val="left" w:pos="3600"/>
-          <w:tab w:val="left" w:pos="4321"/>
-        </w:tabs>
+        <w:t>Elk kind krijgt punten toegekend na een vraag. Het kind dat als eerste klaar was met de vraag te beantwoorden en het juist heeft zal natuurlijk het minst aantal seconden hebben. Als een vraag fout beantwoord word</w:t>
+      </w:r>
+      <w:r>
+        <w:rPr>
+          <w:lang w:val="nl-BE"/>
+        </w:rPr>
+        <w:t>t</w:t>
+      </w:r>
+      <w:r>
+        <w:rPr>
+          <w:lang w:val="nl-BE"/>
+        </w:rPr>
+        <w:t xml:space="preserve"> krijgt een kind seconden bij. Het kind met het minst aantal seconden op het einde van het spel, is de winnaar.</w:t>
+      </w:r>
+    </w:p>
+    <w:p>
+      <w:pPr>
         <w:rPr>
           <w:i/>
           <w:sz w:val="22"/>
           <w:lang w:val="nl-NL"/>
         </w:rPr>
       </w:pPr>
-    </w:p>
-    <w:p>
-      <w:pPr>
-        <w:pStyle w:val="Heading2"/>
-        <w:rPr>
-          <w:rFonts w:eastAsiaTheme="minorHAnsi" w:cstheme="minorBidi"/>
+      <w:bookmarkStart w:id="3" w:name="_gjdgxs" w:colFirst="0" w:colLast="0"/>
+      <w:bookmarkEnd w:id="3"/>
+    </w:p>
+    <w:p>
+      <w:pPr>
+        <w:rPr>
           <w:lang w:val="nl-BE"/>
         </w:rPr>
       </w:pPr>
-      <w:bookmarkStart w:id="3" w:name="_Toc3987895"/>
-      <w:r>
-        <w:rPr>
-          <w:rFonts w:eastAsiaTheme="minorHAnsi" w:cstheme="minorBidi"/>
+    </w:p>
+    <w:p>
+      <w:pPr>
+        <w:rPr>
           <w:lang w:val="nl-BE"/>
         </w:rPr>
-        <w:t>Functionele eisen</w:t>
-      </w:r>
-      <w:bookmarkEnd w:id="3"/>
-    </w:p>
-    <w:p>
-      <w:pPr>
-        <w:rPr>
-          <w:lang w:val="nl-BE"/>
-        </w:rPr>
-      </w:pPr>
-      <w:bookmarkStart w:id="4" w:name="_gjdgxs" w:colFirst="0" w:colLast="0"/>
-      <w:bookmarkEnd w:id="4"/>
-    </w:p>
-    <w:p>
-      <w:pPr>
-        <w:rPr>
-          <w:lang w:val="nl-BE"/>
-        </w:rPr>
       </w:pPr>
     </w:p>
     <w:p>
@@ -2203,7 +1584,7 @@
           <w:lang w:val="nl-NL"/>
         </w:rPr>
       </w:pPr>
-      <w:bookmarkStart w:id="5" w:name="_Toc3987897"/>
+      <w:bookmarkStart w:id="4" w:name="_Toc31040838"/>
       <w:r>
         <w:rPr>
           <w:lang w:val="nl-NL"/>
@@ -2211,54 +1592,56 @@
         <w:lastRenderedPageBreak/>
         <w:t>Doelgroep</w:t>
       </w:r>
+      <w:bookmarkEnd w:id="4"/>
+    </w:p>
+    <w:p>
+      <w:pPr>
+        <w:rPr>
+          <w:lang w:val="nl-BE"/>
+        </w:rPr>
+      </w:pPr>
+      <w:r>
+        <w:rPr>
+          <w:lang w:val="nl-BE"/>
+        </w:rPr>
+        <w:t xml:space="preserve">Het project is bedoeld voor </w:t>
+      </w:r>
+      <w:r>
+        <w:rPr>
+          <w:lang w:val="nl-BE"/>
+        </w:rPr>
+        <w:t>kinderen van 6-12 jaar.</w:t>
+      </w:r>
+    </w:p>
+    <w:p>
+      <w:pPr>
+        <w:pStyle w:val="Heading1"/>
+        <w:rPr>
+          <w:lang w:val="nl-NL"/>
+        </w:rPr>
+      </w:pPr>
+      <w:bookmarkStart w:id="5" w:name="_Toc31040839"/>
+      <w:proofErr w:type="gramStart"/>
+      <w:r>
+        <w:rPr>
+          <w:lang w:val="nl-NL"/>
+        </w:rPr>
+        <w:t>Concurrentie</w:t>
+      </w:r>
+      <w:r>
+        <w:rPr>
+          <w:lang w:val="nl-NL"/>
+        </w:rPr>
+        <w:t xml:space="preserve"> </w:t>
+      </w:r>
+      <w:r>
+        <w:rPr>
+          <w:lang w:val="nl-NL"/>
+        </w:rPr>
+        <w:t>analyse</w:t>
+      </w:r>
       <w:bookmarkEnd w:id="5"/>
-    </w:p>
-    <w:p>
-      <w:pPr>
-        <w:rPr>
-          <w:lang w:val="nl-BE"/>
-        </w:rPr>
-      </w:pPr>
-      <w:bookmarkStart w:id="6" w:name="_Toc3987898"/>
-      <w:r>
-        <w:rPr>
-          <w:lang w:val="nl-BE"/>
-        </w:rPr>
-        <w:t xml:space="preserve">Het project is bedoeld voor </w:t>
-      </w:r>
-      <w:r>
-        <w:rPr>
-          <w:lang w:val="nl-BE"/>
-        </w:rPr>
-        <w:t>kinderen van 6-12 jaar.</w:t>
-      </w:r>
-    </w:p>
-    <w:p>
-      <w:pPr>
-        <w:pStyle w:val="Heading1"/>
-        <w:rPr>
-          <w:lang w:val="nl-NL"/>
-        </w:rPr>
-      </w:pPr>
-      <w:r>
-        <w:rPr>
-          <w:lang w:val="nl-NL"/>
-        </w:rPr>
-        <w:t>Concurrentie</w:t>
-      </w:r>
-      <w:r>
-        <w:rPr>
-          <w:lang w:val="nl-NL"/>
-        </w:rPr>
-        <w:t xml:space="preserve"> </w:t>
-      </w:r>
-      <w:r>
-        <w:rPr>
-          <w:lang w:val="nl-NL"/>
-        </w:rPr>
-        <w:t>analyse</w:t>
-      </w:r>
-      <w:bookmarkEnd w:id="6"/>
+      <w:proofErr w:type="gramEnd"/>
     </w:p>
     <w:p>
       <w:pPr>
@@ -2299,7 +1682,6 @@
                 <w:lang w:val="nl-NL"/>
               </w:rPr>
             </w:pPr>
-            <w:bookmarkStart w:id="7" w:name="_Toc3987899"/>
             <w:r>
               <w:rPr>
                 <w:i/>
@@ -2320,7 +1702,6 @@
                 <w:lang w:val="nl-NL"/>
               </w:rPr>
             </w:pPr>
-            <w:proofErr w:type="spellStart"/>
             <w:r>
               <w:rPr>
                 <w:i/>
@@ -2328,7 +1709,6 @@
               </w:rPr>
               <w:t>Kahoot</w:t>
             </w:r>
-            <w:proofErr w:type="spellEnd"/>
           </w:p>
           <w:p>
             <w:pPr>
@@ -2365,7 +1745,6 @@
                 <w:lang w:val="nl-NL"/>
               </w:rPr>
             </w:pPr>
-            <w:proofErr w:type="spellStart"/>
             <w:r>
               <w:rPr>
                 <w:i/>
@@ -2373,7 +1752,6 @@
               </w:rPr>
               <w:t>Sporcle</w:t>
             </w:r>
-            <w:proofErr w:type="spellEnd"/>
           </w:p>
           <w:p>
             <w:pPr>
@@ -2409,7 +1787,6 @@
                 <w:lang w:val="nl-NL"/>
               </w:rPr>
             </w:pPr>
-            <w:proofErr w:type="spellStart"/>
             <w:r>
               <w:rPr>
                 <w:i/>
@@ -2424,7 +1801,6 @@
               </w:rPr>
               <w:t>riviaplaza</w:t>
             </w:r>
-            <w:proofErr w:type="spellEnd"/>
           </w:p>
           <w:p>
             <w:pPr>
@@ -2460,7 +1836,6 @@
                 <w:lang w:val="nl-NL"/>
               </w:rPr>
             </w:pPr>
-            <w:proofErr w:type="spellStart"/>
             <w:r>
               <w:rPr>
                 <w:i/>
@@ -2468,7 +1843,6 @@
               </w:rPr>
               <w:t>Quizizz</w:t>
             </w:r>
-            <w:proofErr w:type="spellEnd"/>
           </w:p>
           <w:p>
             <w:pPr>
@@ -2504,21 +1878,12 @@
                 <w:lang w:val="nl-NL"/>
               </w:rPr>
             </w:pPr>
-            <w:proofErr w:type="spellStart"/>
             <w:r>
               <w:rPr>
                 <w:i/>
                 <w:lang w:val="nl-NL"/>
               </w:rPr>
-              <w:t>SlimFit</w:t>
-            </w:r>
-            <w:proofErr w:type="spellEnd"/>
-            <w:r>
-              <w:rPr>
-                <w:i/>
-                <w:lang w:val="nl-NL"/>
-              </w:rPr>
-              <w:t xml:space="preserve"> Quiz</w:t>
+              <w:t>SlimFit Quiz</w:t>
             </w:r>
           </w:p>
         </w:tc>
@@ -2538,7 +1903,6 @@
                 <w:lang w:val="nl-NL"/>
               </w:rPr>
             </w:pPr>
-            <w:proofErr w:type="spellStart"/>
             <w:r>
               <w:rPr>
                 <w:i/>
@@ -2546,7 +1910,6 @@
               </w:rPr>
               <w:t>Heartbeat</w:t>
             </w:r>
-            <w:proofErr w:type="spellEnd"/>
             <w:r>
               <w:rPr>
                 <w:i/>
@@ -2619,6 +1982,7 @@
                 <w:lang w:val="nl-NL"/>
               </w:rPr>
             </w:pPr>
+            <w:proofErr w:type="gramStart"/>
             <w:r>
               <w:rPr>
                 <w:i/>
@@ -2626,6 +1990,7 @@
               </w:rPr>
               <w:t>x</w:t>
             </w:r>
+            <w:proofErr w:type="gramEnd"/>
           </w:p>
         </w:tc>
       </w:tr>
@@ -2641,55 +2006,44 @@
             <w:pPr>
               <w:rPr>
                 <w:i/>
-                <w:lang w:val="en-US"/>
+                <w:lang w:val="nl-BE"/>
               </w:rPr>
             </w:pPr>
             <w:r>
               <w:rPr>
                 <w:i/>
-                <w:lang w:val="en-US"/>
+                <w:lang w:val="nl-BE"/>
               </w:rPr>
               <w:t>Multiplayer</w:t>
             </w:r>
             <w:r>
               <w:rPr>
                 <w:i/>
-                <w:lang w:val="en-US"/>
+                <w:lang w:val="nl-BE"/>
               </w:rPr>
               <w:t xml:space="preserve"> game </w:t>
             </w:r>
-            <w:proofErr w:type="spellStart"/>
             <w:r>
               <w:rPr>
                 <w:i/>
-                <w:lang w:val="en-US"/>
-              </w:rPr>
-              <w:t>joinen</w:t>
+                <w:lang w:val="nl-BE"/>
+              </w:rPr>
+              <w:t>deelnemen</w:t>
             </w:r>
-            <w:proofErr w:type="spellEnd"/>
             <w:r>
               <w:rPr>
                 <w:i/>
-                <w:lang w:val="en-US"/>
+                <w:lang w:val="nl-BE"/>
               </w:rPr>
               <w:t xml:space="preserve"> met </w:t>
             </w:r>
-            <w:proofErr w:type="spellStart"/>
             <w:r>
               <w:rPr>
                 <w:i/>
-                <w:lang w:val="en-US"/>
-              </w:rPr>
-              <w:t>j</w:t>
+                <w:lang w:val="nl-BE"/>
+              </w:rPr>
+              <w:t>code</w:t>
             </w:r>
-            <w:r>
-              <w:rPr>
-                <w:i/>
-                <w:lang w:val="en-US"/>
-              </w:rPr>
-              <w:t>oincode</w:t>
-            </w:r>
-            <w:proofErr w:type="spellEnd"/>
           </w:p>
         </w:tc>
         <w:tc>
@@ -2703,6 +2057,7 @@
                 <w:lang w:val="nl-NL"/>
               </w:rPr>
             </w:pPr>
+            <w:proofErr w:type="gramStart"/>
             <w:r>
               <w:rPr>
                 <w:i/>
@@ -2710,6 +2065,7 @@
               </w:rPr>
               <w:t>x</w:t>
             </w:r>
+            <w:proofErr w:type="gramEnd"/>
           </w:p>
         </w:tc>
         <w:tc>
@@ -2749,6 +2105,7 @@
                 <w:lang w:val="nl-NL"/>
               </w:rPr>
             </w:pPr>
+            <w:proofErr w:type="gramStart"/>
             <w:r>
               <w:rPr>
                 <w:i/>
@@ -2756,6 +2113,7 @@
               </w:rPr>
               <w:t>x</w:t>
             </w:r>
+            <w:proofErr w:type="gramEnd"/>
           </w:p>
         </w:tc>
         <w:tc>
@@ -2769,6 +2127,7 @@
                 <w:lang w:val="nl-NL"/>
               </w:rPr>
             </w:pPr>
+            <w:proofErr w:type="gramStart"/>
             <w:r>
               <w:rPr>
                 <w:i/>
@@ -2776,6 +2135,7 @@
               </w:rPr>
               <w:t>x</w:t>
             </w:r>
+            <w:proofErr w:type="gramEnd"/>
           </w:p>
         </w:tc>
       </w:tr>
@@ -2866,6 +2226,7 @@
                 <w:lang w:val="nl-NL"/>
               </w:rPr>
             </w:pPr>
+            <w:proofErr w:type="gramStart"/>
             <w:r>
               <w:rPr>
                 <w:i/>
@@ -2873,6 +2234,7 @@
               </w:rPr>
               <w:t>x</w:t>
             </w:r>
+            <w:proofErr w:type="gramEnd"/>
           </w:p>
         </w:tc>
       </w:tr>
@@ -2891,21 +2253,12 @@
                 <w:lang w:val="nl-NL"/>
               </w:rPr>
             </w:pPr>
-            <w:proofErr w:type="spellStart"/>
             <w:r>
               <w:rPr>
                 <w:i/>
                 <w:lang w:val="nl-NL"/>
               </w:rPr>
-              <w:t>Sportexercises</w:t>
-            </w:r>
-            <w:proofErr w:type="spellEnd"/>
-            <w:r>
-              <w:rPr>
-                <w:i/>
-                <w:lang w:val="nl-NL"/>
-              </w:rPr>
-              <w:t xml:space="preserve"> gegeven bij vragen</w:t>
+              <w:t>Sportexercises gegeven bij vragen</w:t>
             </w:r>
           </w:p>
         </w:tc>
@@ -2920,6 +2273,7 @@
                 <w:lang w:val="nl-NL"/>
               </w:rPr>
             </w:pPr>
+            <w:proofErr w:type="gramStart"/>
             <w:r>
               <w:rPr>
                 <w:i/>
@@ -2927,6 +2281,7 @@
               </w:rPr>
               <w:t>x</w:t>
             </w:r>
+            <w:proofErr w:type="gramEnd"/>
           </w:p>
         </w:tc>
         <w:tc>
@@ -2966,6 +2321,7 @@
                 <w:lang w:val="nl-NL"/>
               </w:rPr>
             </w:pPr>
+            <w:proofErr w:type="gramStart"/>
             <w:r>
               <w:rPr>
                 <w:i/>
@@ -2973,6 +2329,7 @@
               </w:rPr>
               <w:t>x</w:t>
             </w:r>
+            <w:proofErr w:type="gramEnd"/>
           </w:p>
         </w:tc>
         <w:tc>
@@ -2986,6 +2343,7 @@
                 <w:lang w:val="nl-NL"/>
               </w:rPr>
             </w:pPr>
+            <w:proofErr w:type="gramStart"/>
             <w:r>
               <w:rPr>
                 <w:i/>
@@ -2993,6 +2351,7 @@
               </w:rPr>
               <w:t>x</w:t>
             </w:r>
+            <w:proofErr w:type="gramEnd"/>
           </w:p>
         </w:tc>
       </w:tr>
@@ -3031,6 +2390,7 @@
                 <w:lang w:val="nl-NL"/>
               </w:rPr>
             </w:pPr>
+            <w:proofErr w:type="gramStart"/>
             <w:r>
               <w:rPr>
                 <w:i/>
@@ -3038,6 +2398,7 @@
               </w:rPr>
               <w:t>x</w:t>
             </w:r>
+            <w:proofErr w:type="gramEnd"/>
           </w:p>
         </w:tc>
         <w:tc>
@@ -3077,6 +2438,7 @@
                 <w:lang w:val="nl-NL"/>
               </w:rPr>
             </w:pPr>
+            <w:proofErr w:type="gramStart"/>
             <w:r>
               <w:rPr>
                 <w:i/>
@@ -3084,6 +2446,7 @@
               </w:rPr>
               <w:t>x</w:t>
             </w:r>
+            <w:proofErr w:type="gramEnd"/>
           </w:p>
         </w:tc>
         <w:tc>
@@ -3097,6 +2460,7 @@
                 <w:lang w:val="nl-NL"/>
               </w:rPr>
             </w:pPr>
+            <w:proofErr w:type="gramStart"/>
             <w:r>
               <w:rPr>
                 <w:i/>
@@ -3104,6 +2468,7 @@
               </w:rPr>
               <w:t>x</w:t>
             </w:r>
+            <w:proofErr w:type="gramEnd"/>
           </w:p>
         </w:tc>
       </w:tr>
@@ -3142,6 +2507,7 @@
                 <w:lang w:val="nl-NL"/>
               </w:rPr>
             </w:pPr>
+            <w:proofErr w:type="gramStart"/>
             <w:r>
               <w:rPr>
                 <w:i/>
@@ -3149,6 +2515,7 @@
               </w:rPr>
               <w:t>x</w:t>
             </w:r>
+            <w:proofErr w:type="gramEnd"/>
           </w:p>
         </w:tc>
         <w:tc>
@@ -3162,6 +2529,7 @@
                 <w:lang w:val="nl-NL"/>
               </w:rPr>
             </w:pPr>
+            <w:proofErr w:type="gramStart"/>
             <w:r>
               <w:rPr>
                 <w:i/>
@@ -3169,6 +2537,7 @@
               </w:rPr>
               <w:t>x</w:t>
             </w:r>
+            <w:proofErr w:type="gramEnd"/>
           </w:p>
         </w:tc>
         <w:tc>
@@ -3182,6 +2551,7 @@
                 <w:lang w:val="nl-NL"/>
               </w:rPr>
             </w:pPr>
+            <w:proofErr w:type="gramStart"/>
             <w:r>
               <w:rPr>
                 <w:i/>
@@ -3189,6 +2559,7 @@
               </w:rPr>
               <w:t>x</w:t>
             </w:r>
+            <w:proofErr w:type="gramEnd"/>
           </w:p>
         </w:tc>
         <w:tc>
@@ -3202,6 +2573,7 @@
                 <w:lang w:val="nl-NL"/>
               </w:rPr>
             </w:pPr>
+            <w:proofErr w:type="gramStart"/>
             <w:r>
               <w:rPr>
                 <w:i/>
@@ -3209,6 +2581,7 @@
               </w:rPr>
               <w:t>x</w:t>
             </w:r>
+            <w:proofErr w:type="gramEnd"/>
           </w:p>
         </w:tc>
         <w:tc>
@@ -3316,13 +2689,22 @@
           <w:lang w:val="nl-BE"/>
         </w:rPr>
       </w:pPr>
-      <w:r>
+      <w:bookmarkStart w:id="6" w:name="_Toc31040840"/>
+    </w:p>
+    <w:p>
+      <w:pPr>
+        <w:pStyle w:val="Heading2"/>
         <w:rPr>
           <w:lang w:val="nl-BE"/>
         </w:rPr>
+      </w:pPr>
+      <w:r>
+        <w:rPr>
+          <w:lang w:val="nl-BE"/>
+        </w:rPr>
         <w:t>Conclusie</w:t>
       </w:r>
-      <w:bookmarkEnd w:id="7"/>
+      <w:bookmarkEnd w:id="6"/>
     </w:p>
     <w:p>
       <w:pPr>
@@ -3347,137 +2729,42 @@
           <w:sz w:val="22"/>
           <w:lang w:val="nl-BE"/>
         </w:rPr>
-        <w:t xml:space="preserve">gemeenschappelijke aspecten heeft als </w:t>
-      </w:r>
-      <w:proofErr w:type="spellStart"/>
-      <w:r>
-        <w:rPr>
-          <w:i/>
-          <w:sz w:val="22"/>
+        <w:t>gemeenschappelijke aspecten heeft als Kahoot en Quizizz. SlimFit Quiz heeft wel het sport aspect inbegrepen samen met de hartslag meter, die gebruikt wordt om antwoorden vrij te spelen.</w:t>
+      </w:r>
+    </w:p>
+    <w:p>
+      <w:pPr>
+        <w:pStyle w:val="Heading1"/>
+        <w:rPr>
+          <w:lang w:val="nl-NL"/>
+        </w:rPr>
+      </w:pPr>
+      <w:bookmarkStart w:id="7" w:name="_Toc31040841"/>
+      <w:r>
+        <w:rPr>
+          <w:lang w:val="nl-NL"/>
+        </w:rPr>
+        <w:t>Functionaliteiten</w:t>
+      </w:r>
+      <w:bookmarkEnd w:id="7"/>
+    </w:p>
+    <w:p>
+      <w:pPr>
+        <w:pStyle w:val="Heading2"/>
+        <w:rPr>
           <w:lang w:val="nl-BE"/>
         </w:rPr>
-        <w:t>Kahoot</w:t>
-      </w:r>
-      <w:proofErr w:type="spellEnd"/>
-      <w:r>
-        <w:rPr>
-          <w:i/>
-          <w:sz w:val="22"/>
+      </w:pPr>
+      <w:bookmarkStart w:id="8" w:name="_Toc31040842"/>
+      <w:r>
+        <w:rPr>
           <w:lang w:val="nl-BE"/>
         </w:rPr>
-        <w:t xml:space="preserve"> en </w:t>
-      </w:r>
-      <w:proofErr w:type="spellStart"/>
-      <w:r>
-        <w:rPr>
-          <w:i/>
-          <w:sz w:val="22"/>
-          <w:lang w:val="nl-BE"/>
-        </w:rPr>
-        <w:t>Quizizz</w:t>
-      </w:r>
-      <w:proofErr w:type="spellEnd"/>
-      <w:r>
-        <w:rPr>
-          <w:i/>
-          <w:sz w:val="22"/>
-          <w:lang w:val="nl-BE"/>
-        </w:rPr>
-        <w:t xml:space="preserve">. </w:t>
-      </w:r>
-      <w:proofErr w:type="spellStart"/>
-      <w:r>
-        <w:rPr>
-          <w:i/>
-          <w:sz w:val="22"/>
-          <w:lang w:val="nl-BE"/>
-        </w:rPr>
-        <w:t>SlimFit</w:t>
-      </w:r>
-      <w:proofErr w:type="spellEnd"/>
-      <w:r>
-        <w:rPr>
-          <w:i/>
-          <w:sz w:val="22"/>
-          <w:lang w:val="nl-BE"/>
-        </w:rPr>
-        <w:t xml:space="preserve"> Quiz heeft wel het sport aspect inbegrepen samen met de hartslag meter, die gebruikt wordt om antwoorden vrij te spelen.</w:t>
-      </w:r>
-    </w:p>
-    <w:p>
-      <w:pPr>
-        <w:pStyle w:val="Heading1"/>
-        <w:rPr>
-          <w:lang w:val="nl-NL"/>
-        </w:rPr>
-      </w:pPr>
-      <w:bookmarkStart w:id="8" w:name="_Toc3987900"/>
-      <w:r>
-        <w:rPr>
-          <w:lang w:val="nl-NL"/>
-        </w:rPr>
-        <w:lastRenderedPageBreak/>
-        <w:t>Functionaliteiten</w:t>
-      </w:r>
+        <w:t>Taakanalyse</w:t>
+      </w:r>
+      <w:bookmarkStart w:id="9" w:name="_GoBack"/>
       <w:bookmarkEnd w:id="8"/>
-    </w:p>
-    <w:p>
-      <w:pPr>
-        <w:pStyle w:val="Heading2"/>
-        <w:rPr>
-          <w:lang w:val="nl-BE"/>
-        </w:rPr>
-      </w:pPr>
-      <w:bookmarkStart w:id="9" w:name="_Toc3987901"/>
-      <w:r>
-        <w:rPr>
-          <w:lang w:val="nl-BE"/>
-        </w:rPr>
-        <w:t>Taakanalyse</w:t>
-      </w:r>
       <w:bookmarkEnd w:id="9"/>
-    </w:p>
-    <w:p>
-      <w:pPr>
-        <w:rPr>
-          <w:i/>
-          <w:sz w:val="22"/>
-          <w:lang w:val="nl-NL"/>
-        </w:rPr>
-      </w:pPr>
-      <w:r>
-        <w:rPr>
-          <w:i/>
-          <w:sz w:val="22"/>
-          <w:lang w:val="nl-NL"/>
-        </w:rPr>
-        <w:t xml:space="preserve">Lijst alle functionaliteiten op en verdeel ze in </w:t>
-      </w:r>
-      <w:r>
-        <w:rPr>
-          <w:i/>
-          <w:sz w:val="22"/>
-          <w:lang w:val="nl-NL"/>
-        </w:rPr>
-        <w:t>deeltaken</w:t>
-      </w:r>
-      <w:r>
-        <w:rPr>
-          <w:i/>
-          <w:sz w:val="22"/>
-          <w:lang w:val="nl-NL"/>
-        </w:rPr>
-        <w:t>. Bijvoorbeeld:</w:t>
-      </w:r>
-    </w:p>
-    <w:p>
-      <w:pPr>
-        <w:rPr>
-          <w:i/>
-          <w:sz w:val="22"/>
-          <w:lang w:val="nl-NL"/>
-        </w:rPr>
-      </w:pPr>
     </w:p>
     <w:p>
       <w:pPr>
@@ -3489,7 +2776,6 @@
           <w:lang w:val="nl-NL"/>
         </w:rPr>
       </w:pPr>
-      <w:proofErr w:type="spellStart"/>
       <w:r>
         <w:rPr>
           <w:b/>
@@ -3498,9 +2784,8 @@
           <w:sz w:val="22"/>
           <w:lang w:val="nl-NL"/>
         </w:rPr>
-        <w:t>Heartbeat</w:t>
-      </w:r>
-      <w:proofErr w:type="spellEnd"/>
+        <w:t>Hartslag</w:t>
+      </w:r>
       <w:r>
         <w:rPr>
           <w:b/>
@@ -3532,7 +2817,7 @@
           <w:bCs/>
           <w:iCs/>
           <w:sz w:val="22"/>
-          <w:lang w:val="en-US"/>
+          <w:lang w:val="nl-BE"/>
         </w:rPr>
       </w:pPr>
       <w:r>
@@ -3541,44 +2826,40 @@
           <w:bCs/>
           <w:iCs/>
           <w:sz w:val="22"/>
-          <w:lang w:val="en-US"/>
+          <w:lang w:val="nl-BE"/>
         </w:rPr>
         <w:t xml:space="preserve">Multiplayer game </w:t>
       </w:r>
-      <w:proofErr w:type="spellStart"/>
       <w:r>
         <w:rPr>
           <w:b/>
           <w:bCs/>
           <w:iCs/>
           <w:sz w:val="22"/>
-          <w:lang w:val="en-US"/>
-        </w:rPr>
-        <w:t>joinen</w:t>
-      </w:r>
-      <w:proofErr w:type="spellEnd"/>
+          <w:lang w:val="nl-BE"/>
+        </w:rPr>
+        <w:t>deelnemen</w:t>
+      </w:r>
       <w:r>
         <w:rPr>
           <w:b/>
           <w:bCs/>
           <w:iCs/>
           <w:sz w:val="22"/>
-          <w:lang w:val="en-US"/>
+          <w:lang w:val="nl-BE"/>
         </w:rPr>
         <w:t xml:space="preserve"> met </w:t>
       </w:r>
-      <w:proofErr w:type="spellStart"/>
       <w:r>
         <w:rPr>
           <w:b/>
           <w:bCs/>
           <w:iCs/>
           <w:sz w:val="22"/>
-          <w:lang w:val="en-US"/>
-        </w:rPr>
-        <w:t>joincode</w:t>
-      </w:r>
-      <w:proofErr w:type="spellEnd"/>
+          <w:lang w:val="nl-BE"/>
+        </w:rPr>
+        <w:t>code</w:t>
+      </w:r>
     </w:p>
     <w:p>
       <w:pPr>
@@ -3711,12 +2992,12 @@
           <w:lang w:val="nl-BE"/>
         </w:rPr>
       </w:pPr>
-      <w:bookmarkStart w:id="10" w:name="_Toc3987902"/>
     </w:p>
     <w:p>
       <w:pPr>
         <w:pStyle w:val="Heading2"/>
       </w:pPr>
+      <w:bookmarkStart w:id="10" w:name="_Toc31040843"/>
       <w:r>
         <w:t>Minimum Viable Product</w:t>
       </w:r>
@@ -3734,20 +3015,20 @@
       <w:tblPr>
         <w:tblStyle w:val="TableGrid"/>
         <w:tblpPr w:leftFromText="180" w:rightFromText="180" w:vertAnchor="text" w:horzAnchor="margin" w:tblpXSpec="center" w:tblpY="385"/>
-        <w:tblW w:w="11558" w:type="dxa"/>
+        <w:tblW w:w="11340" w:type="dxa"/>
         <w:tblLook w:val="04A0" w:firstRow="1" w:lastRow="0" w:firstColumn="1" w:lastColumn="0" w:noHBand="0" w:noVBand="1"/>
       </w:tblPr>
       <w:tblGrid>
-        <w:gridCol w:w="5779"/>
-        <w:gridCol w:w="5779"/>
+        <w:gridCol w:w="5670"/>
+        <w:gridCol w:w="5670"/>
       </w:tblGrid>
       <w:tr>
         <w:trPr>
-          <w:trHeight w:val="562"/>
+          <w:trHeight w:val="1694"/>
         </w:trPr>
         <w:tc>
           <w:tcPr>
-            <w:tcW w:w="5779" w:type="dxa"/>
+            <w:tcW w:w="5670" w:type="dxa"/>
           </w:tcPr>
           <w:p>
             <w:pPr>
@@ -3766,7 +3047,7 @@
         </w:tc>
         <w:tc>
           <w:tcPr>
-            <w:tcW w:w="5779" w:type="dxa"/>
+            <w:tcW w:w="5670" w:type="dxa"/>
           </w:tcPr>
           <w:p>
             <w:pPr>
@@ -3781,34 +3062,32 @@
                 <w:b/>
                 <w:lang w:val="nl-NL"/>
               </w:rPr>
-              <w:t xml:space="preserve">Nice </w:t>
+              <w:t>Nice to</w:t>
             </w:r>
-            <w:proofErr w:type="spellStart"/>
             <w:r>
               <w:rPr>
                 <w:b/>
                 <w:lang w:val="nl-NL"/>
               </w:rPr>
-              <w:t>to</w:t>
+              <w:t xml:space="preserve"> h</w:t>
             </w:r>
-            <w:proofErr w:type="spellEnd"/>
             <w:r>
               <w:rPr>
                 <w:b/>
                 <w:lang w:val="nl-NL"/>
               </w:rPr>
-              <w:t xml:space="preserve"> Have</w:t>
+              <w:t>ave</w:t>
             </w:r>
           </w:p>
         </w:tc>
       </w:tr>
       <w:tr>
         <w:trPr>
-          <w:trHeight w:val="562"/>
+          <w:trHeight w:val="1694"/>
         </w:trPr>
         <w:tc>
           <w:tcPr>
-            <w:tcW w:w="5779" w:type="dxa"/>
+            <w:tcW w:w="5670" w:type="dxa"/>
           </w:tcPr>
           <w:p>
             <w:pPr>
@@ -3818,16 +3097,13 @@
                 <w:lang w:val="nl-BE"/>
               </w:rPr>
             </w:pPr>
-            <w:proofErr w:type="spellStart"/>
             <w:r>
               <w:rPr>
                 <w:b/>
                 <w:lang w:val="nl-BE"/>
               </w:rPr>
-              <w:lastRenderedPageBreak/>
-              <w:t>Heartbeat</w:t>
+              <w:t>Hartslag</w:t>
             </w:r>
-            <w:proofErr w:type="spellEnd"/>
             <w:r>
               <w:rPr>
                 <w:b/>
@@ -3839,7 +3115,7 @@
         </w:tc>
         <w:tc>
           <w:tcPr>
-            <w:tcW w:w="5779" w:type="dxa"/>
+            <w:tcW w:w="5670" w:type="dxa"/>
           </w:tcPr>
           <w:p>
             <w:pPr>
@@ -3861,64 +3137,60 @@
       </w:tr>
       <w:tr>
         <w:trPr>
-          <w:trHeight w:val="562"/>
+          <w:trHeight w:val="1694"/>
         </w:trPr>
         <w:tc>
           <w:tcPr>
-            <w:tcW w:w="5779" w:type="dxa"/>
+            <w:tcW w:w="5670" w:type="dxa"/>
           </w:tcPr>
           <w:p>
             <w:pPr>
               <w:jc w:val="center"/>
               <w:rPr>
                 <w:b/>
-                <w:lang w:val="en-US"/>
+                <w:lang w:val="nl-BE"/>
               </w:rPr>
             </w:pPr>
             <w:r>
               <w:rPr>
                 <w:b/>
-                <w:lang w:val="en-US"/>
+                <w:lang w:val="nl-BE"/>
               </w:rPr>
               <w:t xml:space="preserve">Multiplayer game </w:t>
             </w:r>
-            <w:proofErr w:type="spellStart"/>
             <w:r>
               <w:rPr>
                 <w:b/>
-                <w:lang w:val="en-US"/>
-              </w:rPr>
-              <w:t>joinen</w:t>
+                <w:lang w:val="nl-BE"/>
+              </w:rPr>
+              <w:t>deelnemen</w:t>
             </w:r>
-            <w:proofErr w:type="spellEnd"/>
             <w:r>
               <w:rPr>
                 <w:b/>
-                <w:lang w:val="en-US"/>
+                <w:lang w:val="nl-BE"/>
               </w:rPr>
               <w:t xml:space="preserve"> met </w:t>
             </w:r>
-            <w:proofErr w:type="spellStart"/>
             <w:r>
               <w:rPr>
                 <w:b/>
-                <w:lang w:val="en-US"/>
-              </w:rPr>
-              <w:t>joincode</w:t>
+                <w:lang w:val="nl-BE"/>
+              </w:rPr>
+              <w:t>code</w:t>
             </w:r>
-            <w:proofErr w:type="spellEnd"/>
           </w:p>
         </w:tc>
         <w:tc>
           <w:tcPr>
-            <w:tcW w:w="5779" w:type="dxa"/>
+            <w:tcW w:w="5670" w:type="dxa"/>
           </w:tcPr>
           <w:p>
             <w:pPr>
               <w:jc w:val="center"/>
               <w:rPr>
                 <w:b/>
-                <w:lang w:val="en-US"/>
+                <w:lang w:val="nl-BE"/>
               </w:rPr>
             </w:pPr>
           </w:p>
@@ -3926,11 +3198,11 @@
       </w:tr>
       <w:tr>
         <w:trPr>
-          <w:trHeight w:val="562"/>
+          <w:trHeight w:val="1694"/>
         </w:trPr>
         <w:tc>
           <w:tcPr>
-            <w:tcW w:w="5779" w:type="dxa"/>
+            <w:tcW w:w="5670" w:type="dxa"/>
           </w:tcPr>
           <w:p>
             <w:pPr>
@@ -3940,27 +3212,58 @@
                 <w:lang w:val="en-US"/>
               </w:rPr>
             </w:pPr>
-            <w:proofErr w:type="spellStart"/>
             <w:r>
               <w:rPr>
                 <w:b/>
                 <w:lang w:val="en-US"/>
               </w:rPr>
-              <w:t>Tussentijdse</w:t>
-            </w:r>
-            <w:proofErr w:type="spellEnd"/>
-            <w:r>
-              <w:rPr>
-                <w:b/>
-                <w:lang w:val="en-US"/>
-              </w:rPr>
-              <w:t xml:space="preserve"> ranking</w:t>
+              <w:t>Tussentijdse ranking</w:t>
             </w:r>
           </w:p>
         </w:tc>
         <w:tc>
           <w:tcPr>
-            <w:tcW w:w="5779" w:type="dxa"/>
+            <w:tcW w:w="5670" w:type="dxa"/>
+          </w:tcPr>
+          <w:p>
+            <w:pPr>
+              <w:jc w:val="center"/>
+              <w:rPr>
+                <w:b/>
+                <w:lang w:val="en-US"/>
+              </w:rPr>
+            </w:pPr>
+          </w:p>
+        </w:tc>
+      </w:tr>
+      <w:tr>
+        <w:trPr>
+          <w:trHeight w:val="1694"/>
+        </w:trPr>
+        <w:tc>
+          <w:tcPr>
+            <w:tcW w:w="5670" w:type="dxa"/>
+          </w:tcPr>
+          <w:p>
+            <w:pPr>
+              <w:jc w:val="center"/>
+              <w:rPr>
+                <w:b/>
+                <w:lang w:val="en-US"/>
+              </w:rPr>
+            </w:pPr>
+            <w:r>
+              <w:rPr>
+                <w:b/>
+                <w:lang w:val="en-US"/>
+              </w:rPr>
+              <w:t>Unieke naam</w:t>
+            </w:r>
+          </w:p>
+        </w:tc>
+        <w:tc>
+          <w:tcPr>
+            <w:tcW w:w="5670" w:type="dxa"/>
           </w:tcPr>
           <w:p>
             <w:pPr>
@@ -3989,11 +3292,12 @@
           <w:lang w:val="en-US"/>
         </w:rPr>
       </w:pPr>
-      <w:bookmarkStart w:id="11" w:name="_Toc3987903"/>
+      <w:bookmarkStart w:id="11" w:name="_Toc31040844"/>
       <w:r>
         <w:rPr>
           <w:lang w:val="en-US"/>
         </w:rPr>
+        <w:lastRenderedPageBreak/>
         <w:t>Flows</w:t>
       </w:r>
       <w:bookmarkEnd w:id="11"/>
@@ -4054,7 +3358,6 @@
           <w:lang w:val="nl-NL"/>
         </w:rPr>
       </w:pPr>
-      <w:bookmarkStart w:id="12" w:name="_Toc3987904"/>
     </w:p>
     <w:p>
       <w:pPr>
@@ -4063,7 +3366,7 @@
           <w:lang w:val="nl-NL"/>
         </w:rPr>
       </w:pPr>
-      <w:proofErr w:type="spellStart"/>
+      <w:bookmarkStart w:id="12" w:name="_Toc31040845"/>
       <w:r>
         <w:rPr>
           <w:lang w:val="nl-NL"/>
@@ -4071,524 +3374,22 @@
         <w:t>Wireframes</w:t>
       </w:r>
       <w:bookmarkEnd w:id="12"/>
-      <w:proofErr w:type="spellEnd"/>
-    </w:p>
-    <w:p>
-      <w:pPr>
-        <w:rPr>
-          <w:lang w:val="nl-NL"/>
-        </w:rPr>
-      </w:pPr>
-    </w:p>
-    <w:p>
-      <w:pPr>
-        <w:rPr>
-          <w:lang w:val="nl-NL"/>
-        </w:rPr>
-      </w:pPr>
-      <w:bookmarkStart w:id="13" w:name="_GoBack"/>
-      <w:bookmarkEnd w:id="13"/>
-    </w:p>
-    <w:p>
-      <w:pPr>
-        <w:rPr>
-          <w:lang w:val="nl-NL"/>
-        </w:rPr>
-      </w:pPr>
-    </w:p>
-    <w:p>
-      <w:pPr>
-        <w:pStyle w:val="Heading1"/>
-        <w:rPr>
-          <w:lang w:val="nl-NL"/>
-        </w:rPr>
-      </w:pPr>
-      <w:bookmarkStart w:id="14" w:name="_Toc3987905"/>
-      <w:r>
-        <w:rPr>
-          <w:lang w:val="nl-NL"/>
-        </w:rPr>
-        <w:lastRenderedPageBreak/>
-        <w:t>Testresultaten</w:t>
-      </w:r>
-      <w:bookmarkEnd w:id="14"/>
-    </w:p>
-    <w:p>
-      <w:pPr>
-        <w:rPr>
-          <w:sz w:val="32"/>
-          <w:lang w:val="nl-BE"/>
-        </w:rPr>
-      </w:pPr>
-      <w:r>
-        <w:rPr>
-          <w:sz w:val="32"/>
-          <w:lang w:val="nl-BE"/>
-        </w:rPr>
-        <w:t>Voorbeeld t</w:t>
-      </w:r>
-      <w:r>
-        <w:rPr>
-          <w:sz w:val="32"/>
-          <w:lang w:val="nl-BE"/>
-        </w:rPr>
-        <w:t xml:space="preserve">est 1: </w:t>
-      </w:r>
-      <w:r>
-        <w:rPr>
-          <w:sz w:val="32"/>
-          <w:lang w:val="nl-BE"/>
-        </w:rPr>
-        <w:t>Bekijk alle tabs en functies.</w:t>
-      </w:r>
-    </w:p>
-    <w:p>
-      <w:pPr>
-        <w:pStyle w:val="Heading3"/>
-      </w:pPr>
-      <w:r>
-        <w:t>Omschrijving</w:t>
-      </w:r>
-    </w:p>
-    <w:p>
-      <w:pPr>
-        <w:pStyle w:val="NoSpacing"/>
-        <w:rPr>
-          <w:i/>
-          <w:sz w:val="22"/>
-          <w:lang w:val="nl-NL"/>
-        </w:rPr>
-      </w:pPr>
-      <w:r>
-        <w:rPr>
-          <w:i/>
-          <w:sz w:val="22"/>
-          <w:lang w:val="nl-NL"/>
-        </w:rPr>
-        <w:t>Probeer eens alle tabs en functies binnen de tabs uit te voeren.</w:t>
-      </w:r>
-    </w:p>
-    <w:p>
-      <w:pPr>
-        <w:pStyle w:val="Heading3"/>
-        <w:rPr>
-          <w:lang w:val="nl-NL"/>
-        </w:rPr>
-      </w:pPr>
-      <w:r>
-        <w:rPr>
-          <w:lang w:val="nl-NL"/>
-        </w:rPr>
-        <w:t>Testresultaat</w:t>
-      </w:r>
-    </w:p>
-    <w:p>
-      <w:pPr>
-        <w:pStyle w:val="ListParagraph"/>
-        <w:numPr>
-          <w:ilvl w:val="0"/>
-          <w:numId w:val="1"/>
-        </w:numPr>
-      </w:pPr>
-      <w:r>
-        <w:t>Persoon 1</w:t>
-      </w:r>
-      <w:r>
-        <w:t xml:space="preserve"> </w:t>
-      </w:r>
-      <w:r>
-        <w:t xml:space="preserve">Vond dat ik ook een off en on mocht zetten bij de </w:t>
-      </w:r>
-      <w:proofErr w:type="spellStart"/>
-      <w:r>
-        <w:t>read</w:t>
-      </w:r>
-      <w:proofErr w:type="spellEnd"/>
-      <w:r>
-        <w:t xml:space="preserve"> </w:t>
-      </w:r>
-      <w:proofErr w:type="spellStart"/>
-      <w:r>
-        <w:t>tempature</w:t>
-      </w:r>
-      <w:proofErr w:type="spellEnd"/>
-      <w:r>
-        <w:t>.</w:t>
-      </w:r>
-    </w:p>
-    <w:p>
-      <w:pPr>
-        <w:pStyle w:val="ListParagraph"/>
-        <w:numPr>
-          <w:ilvl w:val="0"/>
-          <w:numId w:val="1"/>
-        </w:numPr>
-      </w:pPr>
-      <w:r>
-        <w:t xml:space="preserve">Persoon 2 </w:t>
-      </w:r>
-      <w:r>
-        <w:t>werkte de taak af zonder probleem.</w:t>
-      </w:r>
-    </w:p>
-    <w:p>
-      <w:pPr>
-        <w:pStyle w:val="ListParagraph"/>
-        <w:numPr>
-          <w:ilvl w:val="0"/>
-          <w:numId w:val="1"/>
-        </w:numPr>
-      </w:pPr>
-      <w:r>
-        <w:t>Persoon 3 werkte de taak af zonder problemen.</w:t>
-      </w:r>
-      <w:r>
-        <w:br/>
-      </w:r>
-    </w:p>
-    <w:p>
-      <w:pPr>
-        <w:pStyle w:val="Heading3"/>
-        <w:rPr>
-          <w:lang w:val="nl-NL"/>
-        </w:rPr>
-      </w:pPr>
-      <w:r>
-        <w:rPr>
-          <w:lang w:val="nl-NL"/>
-        </w:rPr>
-        <w:t>Verbeteringen</w:t>
-      </w:r>
-    </w:p>
-    <w:p>
-      <w:pPr>
-        <w:rPr>
-          <w:i/>
-          <w:sz w:val="22"/>
-          <w:szCs w:val="22"/>
-          <w:lang w:val="nl-NL"/>
-        </w:rPr>
-      </w:pPr>
-      <w:r>
-        <w:rPr>
-          <w:i/>
-          <w:sz w:val="22"/>
-          <w:szCs w:val="22"/>
-          <w:lang w:val="nl-NL"/>
-        </w:rPr>
-        <w:t xml:space="preserve">Ik heb </w:t>
-      </w:r>
-      <w:r>
-        <w:rPr>
-          <w:i/>
-          <w:sz w:val="22"/>
-          <w:szCs w:val="22"/>
-          <w:lang w:val="nl-NL"/>
-        </w:rPr>
-        <w:t xml:space="preserve">de on en off toegevoegd bij </w:t>
-      </w:r>
-      <w:proofErr w:type="spellStart"/>
-      <w:r>
-        <w:rPr>
-          <w:i/>
-          <w:sz w:val="22"/>
-          <w:szCs w:val="22"/>
-          <w:lang w:val="nl-NL"/>
-        </w:rPr>
-        <w:t>read</w:t>
-      </w:r>
-      <w:proofErr w:type="spellEnd"/>
-      <w:r>
-        <w:rPr>
-          <w:i/>
-          <w:sz w:val="22"/>
-          <w:szCs w:val="22"/>
-          <w:lang w:val="nl-NL"/>
-        </w:rPr>
-        <w:t xml:space="preserve"> </w:t>
-      </w:r>
-      <w:proofErr w:type="spellStart"/>
-      <w:r>
-        <w:rPr>
-          <w:i/>
-          <w:sz w:val="22"/>
-          <w:szCs w:val="22"/>
-          <w:lang w:val="nl-NL"/>
-        </w:rPr>
-        <w:t>tempature</w:t>
-      </w:r>
-      <w:proofErr w:type="spellEnd"/>
-      <w:r>
-        <w:rPr>
-          <w:i/>
-          <w:sz w:val="22"/>
-          <w:szCs w:val="22"/>
-          <w:lang w:val="nl-NL"/>
-        </w:rPr>
-        <w:t xml:space="preserve"> na de test van persoon 1.</w:t>
-      </w:r>
-      <w:r>
-        <w:rPr>
-          <w:i/>
-          <w:sz w:val="22"/>
-          <w:szCs w:val="22"/>
-          <w:lang w:val="nl-NL"/>
-        </w:rPr>
-        <w:t xml:space="preserve"> </w:t>
-      </w:r>
-    </w:p>
-    <w:p>
-      <w:pPr>
-        <w:rPr>
-          <w:b/>
-          <w:lang w:val="nl-NL"/>
-        </w:rPr>
-      </w:pPr>
-      <w:r>
-        <w:rPr>
-          <w:b/>
-          <w:lang w:val="nl-NL"/>
-        </w:rPr>
-        <w:t>Afbeelding voor &amp; na.</w:t>
-      </w:r>
-    </w:p>
-    <w:p>
-      <w:pPr>
-        <w:rPr>
-          <w:b/>
-          <w:lang w:val="nl-NL"/>
-        </w:rPr>
-      </w:pPr>
-      <w:r>
-        <w:rPr>
-          <w:b/>
+    </w:p>
+    <w:p>
+      <w:pPr>
+        <w:rPr>
+          <w:lang w:val="nl-NL"/>
+        </w:rPr>
+      </w:pPr>
+      <w:r>
+        <w:rPr>
           <w:noProof/>
-          <w:lang w:val="nl-NL"/>
-        </w:rPr>
-        <w:lastRenderedPageBreak/>
+        </w:rPr>
         <w:drawing>
-          <wp:inline distT="0" distB="0" distL="0" distR="0" wp14:anchorId="147DE16F" wp14:editId="2ED8B6BE">
-            <wp:extent cx="4978400" cy="8851900"/>
+          <wp:inline distT="0" distB="0" distL="0" distR="0" wp14:anchorId="2F66D13E" wp14:editId="3EECD50C">
+            <wp:extent cx="1432560" cy="2546773"/>
             <wp:effectExtent l="0" t="0" r="0" b="6350"/>
-            <wp:docPr id="18" name="Afbeelding 18"/>
-            <wp:cNvGraphicFramePr>
-              <a:graphicFrameLocks xmlns:a="http://schemas.openxmlformats.org/drawingml/2006/main" noChangeAspect="1"/>
-            </wp:cNvGraphicFramePr>
-            <a:graphic xmlns:a="http://schemas.openxmlformats.org/drawingml/2006/main">
-              <a:graphicData uri="http://schemas.openxmlformats.org/drawingml/2006/picture">
-                <pic:pic xmlns:pic="http://schemas.openxmlformats.org/drawingml/2006/picture">
-                  <pic:nvPicPr>
-                    <pic:cNvPr id="0" name="Picture 11"/>
-                    <pic:cNvPicPr>
-                      <a:picLocks noChangeAspect="1" noChangeArrowheads="1"/>
-                    </pic:cNvPicPr>
-                  </pic:nvPicPr>
-                  <pic:blipFill>
-                    <a:blip r:embed="rId10">
-                      <a:extLst>
-                        <a:ext uri="{28A0092B-C50C-407E-A947-70E740481C1C}">
-                          <a14:useLocalDpi xmlns:a14="http://schemas.microsoft.com/office/drawing/2010/main" val="0"/>
-                        </a:ext>
-                      </a:extLst>
-                    </a:blip>
-                    <a:srcRect/>
-                    <a:stretch>
-                      <a:fillRect/>
-                    </a:stretch>
-                  </pic:blipFill>
-                  <pic:spPr bwMode="auto">
-                    <a:xfrm>
-                      <a:off x="0" y="0"/>
-                      <a:ext cx="4978400" cy="8851900"/>
-                    </a:xfrm>
-                    <a:prstGeom prst="rect">
-                      <a:avLst/>
-                    </a:prstGeom>
-                    <a:noFill/>
-                    <a:ln>
-                      <a:noFill/>
-                    </a:ln>
-                  </pic:spPr>
-                </pic:pic>
-              </a:graphicData>
-            </a:graphic>
-          </wp:inline>
-        </w:drawing>
-      </w:r>
-    </w:p>
-    <w:p>
-      <w:pPr>
-        <w:rPr>
-          <w:b/>
-          <w:lang w:val="nl-NL"/>
-        </w:rPr>
-      </w:pPr>
-      <w:r>
-        <w:rPr>
-          <w:noProof/>
-          <w:lang w:val="nl-NL"/>
-        </w:rPr>
-        <w:lastRenderedPageBreak/>
-        <w:drawing>
-          <wp:inline distT="0" distB="0" distL="0" distR="0" wp14:anchorId="4B84978B" wp14:editId="38B67CAC">
-            <wp:extent cx="4974590" cy="8849995"/>
-            <wp:effectExtent l="0" t="0" r="0" b="8255"/>
-            <wp:docPr id="17" name="Afbeelding 17"/>
-            <wp:cNvGraphicFramePr>
-              <a:graphicFrameLocks xmlns:a="http://schemas.openxmlformats.org/drawingml/2006/main" noChangeAspect="1"/>
-            </wp:cNvGraphicFramePr>
-            <a:graphic xmlns:a="http://schemas.openxmlformats.org/drawingml/2006/main">
-              <a:graphicData uri="http://schemas.openxmlformats.org/drawingml/2006/picture">
-                <pic:pic xmlns:pic="http://schemas.openxmlformats.org/drawingml/2006/picture">
-                  <pic:nvPicPr>
-                    <pic:cNvPr id="0" name="Picture 9"/>
-                    <pic:cNvPicPr>
-                      <a:picLocks noChangeAspect="1" noChangeArrowheads="1"/>
-                    </pic:cNvPicPr>
-                  </pic:nvPicPr>
-                  <pic:blipFill>
-                    <a:blip r:embed="rId11">
-                      <a:extLst>
-                        <a:ext uri="{28A0092B-C50C-407E-A947-70E740481C1C}">
-                          <a14:useLocalDpi xmlns:a14="http://schemas.microsoft.com/office/drawing/2010/main" val="0"/>
-                        </a:ext>
-                      </a:extLst>
-                    </a:blip>
-                    <a:srcRect/>
-                    <a:stretch>
-                      <a:fillRect/>
-                    </a:stretch>
-                  </pic:blipFill>
-                  <pic:spPr bwMode="auto">
-                    <a:xfrm>
-                      <a:off x="0" y="0"/>
-                      <a:ext cx="4974590" cy="8849995"/>
-                    </a:xfrm>
-                    <a:prstGeom prst="rect">
-                      <a:avLst/>
-                    </a:prstGeom>
-                    <a:noFill/>
-                    <a:ln>
-                      <a:noFill/>
-                    </a:ln>
-                  </pic:spPr>
-                </pic:pic>
-              </a:graphicData>
-            </a:graphic>
-          </wp:inline>
-        </w:drawing>
-      </w:r>
-    </w:p>
-    <w:p>
-      <w:pPr>
-        <w:rPr>
-          <w:b/>
-          <w:lang w:val="nl-NL"/>
-        </w:rPr>
-      </w:pPr>
-    </w:p>
-    <w:p>
-      <w:pPr>
-        <w:spacing w:after="200" w:line="276" w:lineRule="auto"/>
-        <w:rPr>
-          <w:lang w:val="nl-NL"/>
-        </w:rPr>
-      </w:pPr>
-      <w:r>
-        <w:rPr>
-          <w:lang w:val="nl-NL"/>
-        </w:rPr>
-        <w:br w:type="page"/>
-      </w:r>
-    </w:p>
-    <w:p>
-      <w:pPr>
-        <w:pStyle w:val="Title"/>
-        <w:rPr>
-          <w:lang w:val="nl-NL"/>
-        </w:rPr>
-      </w:pPr>
-    </w:p>
-    <w:p>
-      <w:pPr>
-        <w:pStyle w:val="Title"/>
-        <w:rPr>
-          <w:lang w:val="nl-NL"/>
-        </w:rPr>
-      </w:pPr>
-      <w:r>
-        <w:rPr>
-          <w:lang w:val="nl-NL"/>
-        </w:rPr>
-        <w:t>Design document</w:t>
-      </w:r>
-    </w:p>
-    <w:p>
-      <w:pPr>
-        <w:rPr>
-          <w:lang w:val="nl-NL"/>
-        </w:rPr>
-      </w:pPr>
-    </w:p>
-    <w:p>
-      <w:pPr>
-        <w:pStyle w:val="Heading1"/>
-        <w:rPr>
-          <w:lang w:val="nl-BE"/>
-        </w:rPr>
-      </w:pPr>
-      <w:bookmarkStart w:id="15" w:name="_Toc3987906"/>
-      <w:r>
-        <w:rPr>
-          <w:lang w:val="nl-BE"/>
-        </w:rPr>
-        <w:t>Inspiratie</w:t>
-      </w:r>
-      <w:bookmarkEnd w:id="15"/>
-    </w:p>
-    <w:p>
-      <w:pPr>
-        <w:pStyle w:val="Heading1"/>
-        <w:rPr>
-          <w:b w:val="0"/>
-          <w:sz w:val="24"/>
-          <w:szCs w:val="24"/>
-          <w:lang w:val="nl-BE"/>
-        </w:rPr>
-      </w:pPr>
-      <w:bookmarkStart w:id="16" w:name="_Toc3987907"/>
-      <w:r>
-        <w:rPr>
-          <w:b w:val="0"/>
-          <w:sz w:val="24"/>
-          <w:szCs w:val="24"/>
-          <w:lang w:val="nl-BE"/>
-        </w:rPr>
-        <w:t xml:space="preserve">1 </w:t>
-      </w:r>
-      <w:hyperlink r:id="rId12" w:history="1">
-        <w:r>
-          <w:rPr>
-            <w:rStyle w:val="Hyperlink"/>
-            <w:b w:val="0"/>
-            <w:sz w:val="24"/>
-            <w:szCs w:val="24"/>
-            <w:lang w:val="nl-BE"/>
-          </w:rPr>
-          <w:t>https://dribbble.com/shots/859122-App-Toggles-with-LEDs</w:t>
-        </w:r>
-      </w:hyperlink>
-    </w:p>
-    <w:p>
-      <w:r>
-        <w:rPr>
-          <w:noProof/>
-        </w:rPr>
-        <w:drawing>
-          <wp:inline distT="0" distB="0" distL="0" distR="0" wp14:anchorId="0466DE98" wp14:editId="07FD8D20">
-            <wp:extent cx="2590800" cy="2829706"/>
-            <wp:effectExtent l="0" t="0" r="0" b="8890"/>
-            <wp:docPr id="43" name="Afbeelding 43"/>
+            <wp:docPr id="2" name="Graphic 2"/>
             <wp:cNvGraphicFramePr>
               <a:graphicFrameLocks xmlns:a="http://schemas.openxmlformats.org/drawingml/2006/main" noChangeAspect="1"/>
             </wp:cNvGraphicFramePr>
@@ -4600,7 +3401,13 @@
                     <pic:cNvPicPr/>
                   </pic:nvPicPr>
                   <pic:blipFill>
-                    <a:blip r:embed="rId13"/>
+                    <a:blip r:embed="rId10">
+                      <a:extLst>
+                        <a:ext uri="{96DAC541-7B7A-43D3-8B79-37D633B846F1}">
+                          <asvg:svgBlip xmlns:asvg="http://schemas.microsoft.com/office/drawing/2016/SVG/main" r:embed="rId11"/>
+                        </a:ext>
+                      </a:extLst>
+                    </a:blip>
                     <a:stretch>
                       <a:fillRect/>
                     </a:stretch>
@@ -4608,7 +3415,7 @@
                   <pic:spPr>
                     <a:xfrm>
                       <a:off x="0" y="0"/>
-                      <a:ext cx="2594727" cy="2833995"/>
+                      <a:ext cx="1433317" cy="2548119"/>
                     </a:xfrm>
                     <a:prstGeom prst="rect">
                       <a:avLst/>
@@ -4620,108 +3427,21 @@
           </wp:inline>
         </w:drawing>
       </w:r>
-    </w:p>
-    <w:p>
-      <w:pPr>
-        <w:rPr>
-          <w:lang w:val="nl-BE"/>
-        </w:rPr>
-      </w:pPr>
-      <w:r>
-        <w:rPr>
-          <w:lang w:val="nl-BE"/>
-        </w:rPr>
-        <w:t>Deze knoppen spreken m</w:t>
-      </w:r>
-      <w:r>
-        <w:rPr>
-          <w:lang w:val="nl-BE"/>
-        </w:rPr>
-        <w:t>ij aan</w:t>
-      </w:r>
-    </w:p>
-    <w:p>
-      <w:pPr>
-        <w:rPr>
-          <w:lang w:val="nl-BE"/>
-        </w:rPr>
-      </w:pPr>
-    </w:p>
-    <w:p>
-      <w:pPr>
-        <w:rPr>
-          <w:lang w:val="nl-BE"/>
-        </w:rPr>
-      </w:pPr>
-    </w:p>
-    <w:p>
-      <w:pPr>
-        <w:rPr>
-          <w:lang w:val="nl-BE"/>
-        </w:rPr>
-      </w:pPr>
-    </w:p>
-    <w:p>
-      <w:pPr>
-        <w:rPr>
-          <w:lang w:val="nl-BE"/>
-        </w:rPr>
-      </w:pPr>
-    </w:p>
-    <w:p>
-      <w:pPr>
-        <w:rPr>
-          <w:lang w:val="nl-BE"/>
-        </w:rPr>
-      </w:pPr>
-    </w:p>
-    <w:p>
-      <w:pPr>
-        <w:rPr>
-          <w:lang w:val="nl-BE"/>
-        </w:rPr>
-      </w:pPr>
-    </w:p>
-    <w:p>
-      <w:pPr>
-        <w:rPr>
-          <w:lang w:val="nl-BE"/>
-        </w:rPr>
-      </w:pPr>
-    </w:p>
-    <w:p>
-      <w:pPr>
-        <w:rPr>
-          <w:lang w:val="nl-BE"/>
-        </w:rPr>
-      </w:pPr>
-      <w:r>
-        <w:rPr>
-          <w:lang w:val="nl-BE"/>
-        </w:rPr>
-        <w:lastRenderedPageBreak/>
-        <w:t xml:space="preserve">2 </w:t>
-      </w:r>
-      <w:hyperlink r:id="rId14" w:history="1">
-        <w:r>
-          <w:rPr>
-            <w:rStyle w:val="Hyperlink"/>
-            <w:lang w:val="nl-BE"/>
-          </w:rPr>
-          <w:t>https://dribbble.com/shots/5886841-Architects-Landing-Page</w:t>
-        </w:r>
-      </w:hyperlink>
-    </w:p>
-    <w:p>
       <w:r>
         <w:rPr>
           <w:noProof/>
         </w:rPr>
+        <w:t xml:space="preserve"> </w:t>
+      </w:r>
+      <w:r>
+        <w:rPr>
+          <w:noProof/>
+        </w:rPr>
         <w:drawing>
-          <wp:inline distT="0" distB="0" distL="0" distR="0" wp14:anchorId="7F44B686" wp14:editId="6D59CF68">
-            <wp:extent cx="5727700" cy="3335020"/>
-            <wp:effectExtent l="0" t="0" r="6350" b="0"/>
-            <wp:docPr id="44" name="Afbeelding 44"/>
+          <wp:inline distT="0" distB="0" distL="0" distR="0" wp14:anchorId="0AE5AFBF" wp14:editId="37D01792">
+            <wp:extent cx="1430020" cy="2542255"/>
+            <wp:effectExtent l="0" t="0" r="0" b="0"/>
+            <wp:docPr id="4" name="Graphic 4"/>
             <wp:cNvGraphicFramePr>
               <a:graphicFrameLocks xmlns:a="http://schemas.openxmlformats.org/drawingml/2006/main" noChangeAspect="1"/>
             </wp:cNvGraphicFramePr>
@@ -4733,7 +3453,13 @@
                     <pic:cNvPicPr/>
                   </pic:nvPicPr>
                   <pic:blipFill>
-                    <a:blip r:embed="rId15"/>
+                    <a:blip r:embed="rId12">
+                      <a:extLst>
+                        <a:ext uri="{96DAC541-7B7A-43D3-8B79-37D633B846F1}">
+                          <asvg:svgBlip xmlns:asvg="http://schemas.microsoft.com/office/drawing/2016/SVG/main" r:embed="rId13"/>
+                        </a:ext>
+                      </a:extLst>
+                    </a:blip>
                     <a:stretch>
                       <a:fillRect/>
                     </a:stretch>
@@ -4741,7 +3467,7 @@
                   <pic:spPr>
                     <a:xfrm>
                       <a:off x="0" y="0"/>
-                      <a:ext cx="5727700" cy="3335020"/>
+                      <a:ext cx="1446516" cy="2571581"/>
                     </a:xfrm>
                     <a:prstGeom prst="rect">
                       <a:avLst/>
@@ -4753,142 +3479,21 @@
           </wp:inline>
         </w:drawing>
       </w:r>
-    </w:p>
-    <w:p>
-      <w:pPr>
-        <w:rPr>
-          <w:lang w:val="nl-BE"/>
-        </w:rPr>
-      </w:pPr>
-      <w:r>
-        <w:rPr>
-          <w:lang w:val="nl-BE"/>
-        </w:rPr>
-        <w:t>Donker thema spreekt mij aan</w:t>
-      </w:r>
-    </w:p>
-    <w:p>
-      <w:pPr>
-        <w:rPr>
-          <w:lang w:val="nl-BE"/>
-        </w:rPr>
-      </w:pPr>
-    </w:p>
-    <w:p>
-      <w:pPr>
-        <w:rPr>
-          <w:lang w:val="nl-BE"/>
-        </w:rPr>
-      </w:pPr>
-    </w:p>
-    <w:p>
-      <w:pPr>
-        <w:rPr>
-          <w:lang w:val="nl-BE"/>
-        </w:rPr>
-      </w:pPr>
-    </w:p>
-    <w:p>
-      <w:pPr>
-        <w:rPr>
-          <w:lang w:val="nl-BE"/>
-        </w:rPr>
-      </w:pPr>
-    </w:p>
-    <w:p>
-      <w:pPr>
-        <w:rPr>
-          <w:lang w:val="nl-BE"/>
-        </w:rPr>
-      </w:pPr>
-    </w:p>
-    <w:p>
-      <w:pPr>
-        <w:rPr>
-          <w:lang w:val="nl-BE"/>
-        </w:rPr>
-      </w:pPr>
-    </w:p>
-    <w:p>
-      <w:pPr>
-        <w:rPr>
-          <w:lang w:val="nl-BE"/>
-        </w:rPr>
-      </w:pPr>
-    </w:p>
-    <w:p>
-      <w:pPr>
-        <w:rPr>
-          <w:lang w:val="nl-BE"/>
-        </w:rPr>
-      </w:pPr>
-    </w:p>
-    <w:p>
-      <w:pPr>
-        <w:rPr>
-          <w:lang w:val="nl-BE"/>
-        </w:rPr>
-      </w:pPr>
-    </w:p>
-    <w:p>
-      <w:pPr>
-        <w:rPr>
-          <w:lang w:val="nl-BE"/>
-        </w:rPr>
-      </w:pPr>
-    </w:p>
-    <w:p>
-      <w:pPr>
-        <w:rPr>
-          <w:lang w:val="nl-BE"/>
-        </w:rPr>
-      </w:pPr>
-    </w:p>
-    <w:p>
-      <w:pPr>
-        <w:rPr>
-          <w:lang w:val="nl-BE"/>
-        </w:rPr>
-      </w:pPr>
-    </w:p>
-    <w:p>
-      <w:pPr>
-        <w:rPr>
-          <w:lang w:val="nl-BE"/>
-        </w:rPr>
-      </w:pPr>
-      <w:r>
-        <w:rPr>
-          <w:lang w:val="nl-BE"/>
-        </w:rPr>
-        <w:lastRenderedPageBreak/>
-        <w:t xml:space="preserve">3 </w:t>
-      </w:r>
-      <w:hyperlink r:id="rId16" w:history="1">
-        <w:r>
-          <w:rPr>
-            <w:rStyle w:val="Hyperlink"/>
-            <w:lang w:val="nl-BE"/>
-          </w:rPr>
-          <w:t>https://dribbble.com/shots/5967231-Metropolis-experimental-website</w:t>
-        </w:r>
-      </w:hyperlink>
-    </w:p>
-    <w:p>
-      <w:pPr>
-        <w:rPr>
-          <w:lang w:val="nl-BE"/>
-        </w:rPr>
-      </w:pPr>
       <w:r>
         <w:rPr>
           <w:noProof/>
         </w:rPr>
+        <w:t xml:space="preserve"> </w:t>
+      </w:r>
+      <w:r>
+        <w:rPr>
+          <w:noProof/>
+        </w:rPr>
         <w:drawing>
-          <wp:inline distT="0" distB="0" distL="0" distR="0" wp14:anchorId="66432C16" wp14:editId="7D7AC98D">
-            <wp:extent cx="5727700" cy="4017010"/>
-            <wp:effectExtent l="0" t="0" r="6350" b="2540"/>
-            <wp:docPr id="45" name="Afbeelding 45"/>
+          <wp:inline distT="0" distB="0" distL="0" distR="0" wp14:anchorId="0D23FB24" wp14:editId="24A1FA2F">
+            <wp:extent cx="1435894" cy="2552700"/>
+            <wp:effectExtent l="0" t="0" r="0" b="0"/>
+            <wp:docPr id="5" name="Graphic 5"/>
             <wp:cNvGraphicFramePr>
               <a:graphicFrameLocks xmlns:a="http://schemas.openxmlformats.org/drawingml/2006/main" noChangeAspect="1"/>
             </wp:cNvGraphicFramePr>
@@ -4900,7 +3505,13 @@
                     <pic:cNvPicPr/>
                   </pic:nvPicPr>
                   <pic:blipFill>
-                    <a:blip r:embed="rId17"/>
+                    <a:blip r:embed="rId14">
+                      <a:extLst>
+                        <a:ext uri="{96DAC541-7B7A-43D3-8B79-37D633B846F1}">
+                          <asvg:svgBlip xmlns:asvg="http://schemas.microsoft.com/office/drawing/2016/SVG/main" r:embed="rId15"/>
+                        </a:ext>
+                      </a:extLst>
+                    </a:blip>
                     <a:stretch>
                       <a:fillRect/>
                     </a:stretch>
@@ -4908,7 +3519,7 @@
                   <pic:spPr>
                     <a:xfrm>
                       <a:off x="0" y="0"/>
-                      <a:ext cx="5727700" cy="4017010"/>
+                      <a:ext cx="1440127" cy="2560226"/>
                     </a:xfrm>
                     <a:prstGeom prst="rect">
                       <a:avLst/>
@@ -4920,128 +3531,21 @@
           </wp:inline>
         </w:drawing>
       </w:r>
-    </w:p>
-    <w:p>
-      <w:pPr>
-        <w:rPr>
-          <w:lang w:val="nl-BE"/>
-        </w:rPr>
-      </w:pPr>
-      <w:r>
-        <w:rPr>
-          <w:lang w:val="nl-BE"/>
-        </w:rPr>
-        <w:t>Lettertype in de aard van het geen ik gebruik.</w:t>
-      </w:r>
-    </w:p>
-    <w:p>
-      <w:pPr>
-        <w:rPr>
-          <w:lang w:val="nl-BE"/>
-        </w:rPr>
-      </w:pPr>
-    </w:p>
-    <w:p>
-      <w:pPr>
-        <w:rPr>
-          <w:lang w:val="nl-BE"/>
-        </w:rPr>
-      </w:pPr>
-    </w:p>
-    <w:p>
-      <w:pPr>
-        <w:rPr>
-          <w:lang w:val="nl-BE"/>
-        </w:rPr>
-      </w:pPr>
-    </w:p>
-    <w:p>
-      <w:pPr>
-        <w:rPr>
-          <w:lang w:val="nl-BE"/>
-        </w:rPr>
-      </w:pPr>
-    </w:p>
-    <w:p>
-      <w:pPr>
-        <w:rPr>
-          <w:lang w:val="nl-BE"/>
-        </w:rPr>
-      </w:pPr>
-    </w:p>
-    <w:p>
-      <w:pPr>
-        <w:rPr>
-          <w:lang w:val="nl-BE"/>
-        </w:rPr>
-      </w:pPr>
-    </w:p>
-    <w:p>
-      <w:pPr>
-        <w:rPr>
-          <w:lang w:val="nl-BE"/>
-        </w:rPr>
-      </w:pPr>
-    </w:p>
-    <w:p>
-      <w:pPr>
-        <w:rPr>
-          <w:lang w:val="nl-BE"/>
-        </w:rPr>
-      </w:pPr>
-    </w:p>
-    <w:p>
-      <w:pPr>
-        <w:rPr>
-          <w:lang w:val="nl-BE"/>
-        </w:rPr>
-      </w:pPr>
-    </w:p>
-    <w:p>
-      <w:pPr>
-        <w:rPr>
-          <w:lang w:val="nl-BE"/>
-        </w:rPr>
-      </w:pPr>
-    </w:p>
-    <w:p>
-      <w:pPr>
-        <w:rPr>
-          <w:lang w:val="nl-BE"/>
-        </w:rPr>
-      </w:pPr>
-      <w:r>
-        <w:rPr>
-          <w:lang w:val="nl-BE"/>
-        </w:rPr>
-        <w:lastRenderedPageBreak/>
-        <w:t xml:space="preserve">4 </w:t>
-      </w:r>
-      <w:hyperlink r:id="rId18" w:history="1">
-        <w:r>
-          <w:rPr>
-            <w:rStyle w:val="Hyperlink"/>
-            <w:lang w:val="nl-BE"/>
-          </w:rPr>
-          <w:t>https://dribbble.com/shots/6191638-led-lighting-cover</w:t>
-        </w:r>
-      </w:hyperlink>
-    </w:p>
-    <w:p>
-      <w:pPr>
-        <w:rPr>
-          <w:lang w:val="nl-BE"/>
-        </w:rPr>
-      </w:pPr>
       <w:r>
         <w:rPr>
           <w:noProof/>
         </w:rPr>
+        <w:t xml:space="preserve"> </w:t>
+      </w:r>
+      <w:r>
+        <w:rPr>
+          <w:noProof/>
+        </w:rPr>
         <w:drawing>
-          <wp:inline distT="0" distB="0" distL="0" distR="0" wp14:anchorId="0D4832F1" wp14:editId="6CF774B5">
-            <wp:extent cx="5727700" cy="3354705"/>
-            <wp:effectExtent l="0" t="0" r="6350" b="0"/>
-            <wp:docPr id="46" name="Afbeelding 46"/>
+          <wp:inline distT="0" distB="0" distL="0" distR="0" wp14:anchorId="0C52B92D" wp14:editId="47C17E43">
+            <wp:extent cx="1410176" cy="2506980"/>
+            <wp:effectExtent l="0" t="0" r="0" b="7620"/>
+            <wp:docPr id="6" name="Graphic 6"/>
             <wp:cNvGraphicFramePr>
               <a:graphicFrameLocks xmlns:a="http://schemas.openxmlformats.org/drawingml/2006/main" noChangeAspect="1"/>
             </wp:cNvGraphicFramePr>
@@ -5053,7 +3557,13 @@
                     <pic:cNvPicPr/>
                   </pic:nvPicPr>
                   <pic:blipFill>
-                    <a:blip r:embed="rId19"/>
+                    <a:blip r:embed="rId16">
+                      <a:extLst>
+                        <a:ext uri="{96DAC541-7B7A-43D3-8B79-37D633B846F1}">
+                          <asvg:svgBlip xmlns:asvg="http://schemas.microsoft.com/office/drawing/2016/SVG/main" r:embed="rId17"/>
+                        </a:ext>
+                      </a:extLst>
+                    </a:blip>
                     <a:stretch>
                       <a:fillRect/>
                     </a:stretch>
@@ -5061,7 +3571,7 @@
                   <pic:spPr>
                     <a:xfrm>
                       <a:off x="0" y="0"/>
-                      <a:ext cx="5727700" cy="3354705"/>
+                      <a:ext cx="1418242" cy="2521319"/>
                     </a:xfrm>
                     <a:prstGeom prst="rect">
                       <a:avLst/>
@@ -5073,142 +3583,21 @@
           </wp:inline>
         </w:drawing>
       </w:r>
-    </w:p>
-    <w:p>
-      <w:pPr>
-        <w:rPr>
-          <w:lang w:val="nl-BE"/>
-        </w:rPr>
-      </w:pPr>
-      <w:r>
-        <w:rPr>
-          <w:lang w:val="nl-BE"/>
-        </w:rPr>
-        <w:t>De combinatie van kleuren hebben mij geïnspireerd.</w:t>
-      </w:r>
-    </w:p>
-    <w:p>
-      <w:pPr>
-        <w:rPr>
-          <w:lang w:val="nl-BE"/>
-        </w:rPr>
-      </w:pPr>
-    </w:p>
-    <w:p>
-      <w:pPr>
-        <w:rPr>
-          <w:lang w:val="nl-BE"/>
-        </w:rPr>
-      </w:pPr>
-    </w:p>
-    <w:p>
-      <w:pPr>
-        <w:rPr>
-          <w:lang w:val="nl-BE"/>
-        </w:rPr>
-      </w:pPr>
-    </w:p>
-    <w:p>
-      <w:pPr>
-        <w:rPr>
-          <w:lang w:val="nl-BE"/>
-        </w:rPr>
-      </w:pPr>
-    </w:p>
-    <w:p>
-      <w:pPr>
-        <w:rPr>
-          <w:lang w:val="nl-BE"/>
-        </w:rPr>
-      </w:pPr>
-    </w:p>
-    <w:p>
-      <w:pPr>
-        <w:rPr>
-          <w:lang w:val="nl-BE"/>
-        </w:rPr>
-      </w:pPr>
-    </w:p>
-    <w:p>
-      <w:pPr>
-        <w:rPr>
-          <w:lang w:val="nl-BE"/>
-        </w:rPr>
-      </w:pPr>
-    </w:p>
-    <w:p>
-      <w:pPr>
-        <w:rPr>
-          <w:lang w:val="nl-BE"/>
-        </w:rPr>
-      </w:pPr>
-    </w:p>
-    <w:p>
-      <w:pPr>
-        <w:rPr>
-          <w:lang w:val="nl-BE"/>
-        </w:rPr>
-      </w:pPr>
-    </w:p>
-    <w:p>
-      <w:pPr>
-        <w:rPr>
-          <w:lang w:val="nl-BE"/>
-        </w:rPr>
-      </w:pPr>
-    </w:p>
-    <w:p>
-      <w:pPr>
-        <w:rPr>
-          <w:lang w:val="nl-BE"/>
-        </w:rPr>
-      </w:pPr>
-    </w:p>
-    <w:p>
-      <w:pPr>
-        <w:rPr>
-          <w:lang w:val="nl-BE"/>
-        </w:rPr>
-      </w:pPr>
-    </w:p>
-    <w:p>
-      <w:pPr>
-        <w:rPr>
-          <w:lang w:val="nl-BE"/>
-        </w:rPr>
-      </w:pPr>
-      <w:r>
-        <w:rPr>
-          <w:lang w:val="nl-BE"/>
-        </w:rPr>
-        <w:lastRenderedPageBreak/>
-        <w:t xml:space="preserve">5 </w:t>
-      </w:r>
-      <w:hyperlink r:id="rId20" w:history="1">
-        <w:r>
-          <w:rPr>
-            <w:rStyle w:val="Hyperlink"/>
-            <w:lang w:val="nl-BE"/>
-          </w:rPr>
-          <w:t>https://dribbble.com/shots/6491500-Smart-Led-App</w:t>
-        </w:r>
-      </w:hyperlink>
-    </w:p>
-    <w:p>
-      <w:pPr>
-        <w:rPr>
-          <w:lang w:val="nl-BE"/>
-        </w:rPr>
-      </w:pPr>
       <w:r>
         <w:rPr>
           <w:noProof/>
         </w:rPr>
+        <w:t xml:space="preserve"> </w:t>
+      </w:r>
+      <w:r>
+        <w:rPr>
+          <w:noProof/>
+        </w:rPr>
         <w:drawing>
-          <wp:inline distT="0" distB="0" distL="0" distR="0" wp14:anchorId="46A881A8" wp14:editId="4982F7A7">
-            <wp:extent cx="4772025" cy="6286500"/>
-            <wp:effectExtent l="0" t="0" r="9525" b="0"/>
-            <wp:docPr id="47" name="Afbeelding 47"/>
+          <wp:inline distT="0" distB="0" distL="0" distR="0" wp14:anchorId="5248A1AF" wp14:editId="7FD2768E">
+            <wp:extent cx="1417320" cy="2519680"/>
+            <wp:effectExtent l="0" t="0" r="0" b="0"/>
+            <wp:docPr id="7" name="Graphic 7"/>
             <wp:cNvGraphicFramePr>
               <a:graphicFrameLocks xmlns:a="http://schemas.openxmlformats.org/drawingml/2006/main" noChangeAspect="1"/>
             </wp:cNvGraphicFramePr>
@@ -5220,7 +3609,13 @@
                     <pic:cNvPicPr/>
                   </pic:nvPicPr>
                   <pic:blipFill>
-                    <a:blip r:embed="rId21"/>
+                    <a:blip r:embed="rId18">
+                      <a:extLst>
+                        <a:ext uri="{96DAC541-7B7A-43D3-8B79-37D633B846F1}">
+                          <asvg:svgBlip xmlns:asvg="http://schemas.microsoft.com/office/drawing/2016/SVG/main" r:embed="rId19"/>
+                        </a:ext>
+                      </a:extLst>
+                    </a:blip>
                     <a:stretch>
                       <a:fillRect/>
                     </a:stretch>
@@ -5228,7 +3623,7 @@
                   <pic:spPr>
                     <a:xfrm>
                       <a:off x="0" y="0"/>
-                      <a:ext cx="4772025" cy="6286500"/>
+                      <a:ext cx="1425117" cy="2533541"/>
                     </a:xfrm>
                     <a:prstGeom prst="rect">
                       <a:avLst/>
@@ -5240,60 +3635,21 @@
           </wp:inline>
         </w:drawing>
       </w:r>
-    </w:p>
-    <w:p>
-      <w:pPr>
-        <w:rPr>
-          <w:lang w:val="nl-BE"/>
-        </w:rPr>
-      </w:pPr>
-      <w:r>
-        <w:rPr>
-          <w:lang w:val="nl-BE"/>
-        </w:rPr>
-        <w:t>Het simpel design spreekt mij aan.</w:t>
-      </w:r>
-    </w:p>
-    <w:p>
-      <w:pPr>
-        <w:pStyle w:val="Heading1"/>
-        <w:rPr>
-          <w:lang w:val="nl-BE"/>
-        </w:rPr>
-      </w:pPr>
-    </w:p>
-    <w:p>
-      <w:pPr>
-        <w:pStyle w:val="Heading1"/>
-        <w:rPr>
-          <w:lang w:val="nl-BE"/>
-        </w:rPr>
-      </w:pPr>
-      <w:r>
-        <w:rPr>
-          <w:lang w:val="nl-BE"/>
-        </w:rPr>
-        <w:t>Kleurschema</w:t>
-      </w:r>
-      <w:bookmarkEnd w:id="16"/>
-    </w:p>
-    <w:p>
-      <w:pPr>
-        <w:pStyle w:val="Heading1"/>
-        <w:rPr>
-          <w:lang w:val="nl-BE"/>
-        </w:rPr>
-      </w:pPr>
-      <w:bookmarkStart w:id="17" w:name="_Toc3987908"/>
       <w:r>
         <w:rPr>
           <w:noProof/>
         </w:rPr>
+        <w:t xml:space="preserve"> </w:t>
+      </w:r>
+      <w:r>
+        <w:rPr>
+          <w:noProof/>
+        </w:rPr>
         <w:drawing>
-          <wp:inline distT="0" distB="0" distL="0" distR="0" wp14:anchorId="18E96990" wp14:editId="4D837BB3">
-            <wp:extent cx="4676775" cy="2362200"/>
-            <wp:effectExtent l="0" t="0" r="9525" b="0"/>
-            <wp:docPr id="42" name="Afbeelding 42"/>
+          <wp:inline distT="0" distB="0" distL="0" distR="0" wp14:anchorId="1946CF9A" wp14:editId="42F5D366">
+            <wp:extent cx="1427322" cy="2537460"/>
+            <wp:effectExtent l="0" t="0" r="1905" b="0"/>
+            <wp:docPr id="8" name="Graphic 8"/>
             <wp:cNvGraphicFramePr>
               <a:graphicFrameLocks xmlns:a="http://schemas.openxmlformats.org/drawingml/2006/main" noChangeAspect="1"/>
             </wp:cNvGraphicFramePr>
@@ -5305,7 +3661,13 @@
                     <pic:cNvPicPr/>
                   </pic:nvPicPr>
                   <pic:blipFill>
-                    <a:blip r:embed="rId22"/>
+                    <a:blip r:embed="rId20">
+                      <a:extLst>
+                        <a:ext uri="{96DAC541-7B7A-43D3-8B79-37D633B846F1}">
+                          <asvg:svgBlip xmlns:asvg="http://schemas.microsoft.com/office/drawing/2016/SVG/main" r:embed="rId21"/>
+                        </a:ext>
+                      </a:extLst>
+                    </a:blip>
                     <a:stretch>
                       <a:fillRect/>
                     </a:stretch>
@@ -5313,7 +3675,7 @@
                   <pic:spPr>
                     <a:xfrm>
                       <a:off x="0" y="0"/>
-                      <a:ext cx="4676775" cy="2362200"/>
+                      <a:ext cx="1431655" cy="2545164"/>
                     </a:xfrm>
                     <a:prstGeom prst="rect">
                       <a:avLst/>
@@ -5325,32 +3687,21 @@
           </wp:inline>
         </w:drawing>
       </w:r>
-    </w:p>
-    <w:p>
-      <w:pPr>
-        <w:pStyle w:val="Heading1"/>
-        <w:rPr>
-          <w:lang w:val="nl-BE"/>
-        </w:rPr>
-      </w:pPr>
-      <w:r>
-        <w:rPr>
-          <w:lang w:val="nl-BE"/>
-        </w:rPr>
-        <w:t>Contrast test</w:t>
-      </w:r>
-      <w:bookmarkEnd w:id="17"/>
-    </w:p>
-    <w:p>
       <w:r>
         <w:rPr>
           <w:noProof/>
         </w:rPr>
+        <w:t xml:space="preserve"> </w:t>
+      </w:r>
+      <w:r>
+        <w:rPr>
+          <w:noProof/>
+        </w:rPr>
         <w:drawing>
-          <wp:inline distT="0" distB="0" distL="0" distR="0" wp14:anchorId="0C625CF6" wp14:editId="60FD8D0D">
-            <wp:extent cx="5727700" cy="1114425"/>
-            <wp:effectExtent l="0" t="0" r="6350" b="9525"/>
-            <wp:docPr id="19" name="Afbeelding 19"/>
+          <wp:inline distT="0" distB="0" distL="0" distR="0" wp14:anchorId="1BF82EA2" wp14:editId="0D6D4D30">
+            <wp:extent cx="1401604" cy="2491740"/>
+            <wp:effectExtent l="0" t="0" r="8255" b="3810"/>
+            <wp:docPr id="11" name="Graphic 11"/>
             <wp:cNvGraphicFramePr>
               <a:graphicFrameLocks xmlns:a="http://schemas.openxmlformats.org/drawingml/2006/main" noChangeAspect="1"/>
             </wp:cNvGraphicFramePr>
@@ -5362,7 +3713,13 @@
                     <pic:cNvPicPr/>
                   </pic:nvPicPr>
                   <pic:blipFill>
-                    <a:blip r:embed="rId23"/>
+                    <a:blip r:embed="rId22">
+                      <a:extLst>
+                        <a:ext uri="{96DAC541-7B7A-43D3-8B79-37D633B846F1}">
+                          <asvg:svgBlip xmlns:asvg="http://schemas.microsoft.com/office/drawing/2016/SVG/main" r:embed="rId23"/>
+                        </a:ext>
+                      </a:extLst>
+                    </a:blip>
                     <a:stretch>
                       <a:fillRect/>
                     </a:stretch>
@@ -5370,7 +3727,7 @@
                   <pic:spPr>
                     <a:xfrm>
                       <a:off x="0" y="0"/>
-                      <a:ext cx="5727700" cy="1114425"/>
+                      <a:ext cx="1406491" cy="2500427"/>
                     </a:xfrm>
                     <a:prstGeom prst="rect">
                       <a:avLst/>
@@ -5382,24 +3739,21 @@
           </wp:inline>
         </w:drawing>
       </w:r>
-    </w:p>
-    <w:p>
-      <w:pPr>
-        <w:rPr>
-          <w:b/>
-          <w:color w:val="FF0000"/>
-          <w:lang w:val="nl-NL"/>
-        </w:rPr>
-      </w:pPr>
       <w:r>
         <w:rPr>
           <w:noProof/>
         </w:rPr>
+        <w:t xml:space="preserve"> </w:t>
+      </w:r>
+      <w:r>
+        <w:rPr>
+          <w:noProof/>
+        </w:rPr>
         <w:drawing>
-          <wp:inline distT="0" distB="0" distL="0" distR="0" wp14:anchorId="73CF6EB3" wp14:editId="762152C6">
-            <wp:extent cx="5727700" cy="1116330"/>
-            <wp:effectExtent l="0" t="0" r="6350" b="7620"/>
-            <wp:docPr id="20" name="Afbeelding 20"/>
+          <wp:inline distT="0" distB="0" distL="0" distR="0" wp14:anchorId="413EDDD3" wp14:editId="304BFCC5">
+            <wp:extent cx="1397318" cy="2484120"/>
+            <wp:effectExtent l="0" t="0" r="0" b="0"/>
+            <wp:docPr id="12" name="Graphic 12"/>
             <wp:cNvGraphicFramePr>
               <a:graphicFrameLocks xmlns:a="http://schemas.openxmlformats.org/drawingml/2006/main" noChangeAspect="1"/>
             </wp:cNvGraphicFramePr>
@@ -5411,7 +3765,13 @@
                     <pic:cNvPicPr/>
                   </pic:nvPicPr>
                   <pic:blipFill>
-                    <a:blip r:embed="rId24"/>
+                    <a:blip r:embed="rId24">
+                      <a:extLst>
+                        <a:ext uri="{96DAC541-7B7A-43D3-8B79-37D633B846F1}">
+                          <asvg:svgBlip xmlns:asvg="http://schemas.microsoft.com/office/drawing/2016/SVG/main" r:embed="rId25"/>
+                        </a:ext>
+                      </a:extLst>
+                    </a:blip>
                     <a:stretch>
                       <a:fillRect/>
                     </a:stretch>
@@ -5419,7 +3779,7 @@
                   <pic:spPr>
                     <a:xfrm>
                       <a:off x="0" y="0"/>
-                      <a:ext cx="5727700" cy="1116330"/>
+                      <a:ext cx="1404259" cy="2496459"/>
                     </a:xfrm>
                     <a:prstGeom prst="rect">
                       <a:avLst/>
@@ -5431,24 +3791,21 @@
           </wp:inline>
         </w:drawing>
       </w:r>
-    </w:p>
-    <w:p>
-      <w:pPr>
-        <w:rPr>
-          <w:b/>
-          <w:color w:val="FF0000"/>
-          <w:lang w:val="nl-NL"/>
-        </w:rPr>
-      </w:pPr>
       <w:r>
         <w:rPr>
           <w:noProof/>
         </w:rPr>
+        <w:t xml:space="preserve"> </w:t>
+      </w:r>
+      <w:r>
+        <w:rPr>
+          <w:noProof/>
+        </w:rPr>
         <w:drawing>
-          <wp:inline distT="0" distB="0" distL="0" distR="0" wp14:anchorId="13E2D2B0" wp14:editId="56E52A48">
-            <wp:extent cx="5727700" cy="1205230"/>
+          <wp:inline distT="0" distB="0" distL="0" distR="0" wp14:anchorId="12FB8AF7" wp14:editId="77129F59">
+            <wp:extent cx="1384459" cy="2461260"/>
             <wp:effectExtent l="0" t="0" r="6350" b="0"/>
-            <wp:docPr id="21" name="Afbeelding 21"/>
+            <wp:docPr id="13" name="Graphic 13"/>
             <wp:cNvGraphicFramePr>
               <a:graphicFrameLocks xmlns:a="http://schemas.openxmlformats.org/drawingml/2006/main" noChangeAspect="1"/>
             </wp:cNvGraphicFramePr>
@@ -5460,7 +3817,13 @@
                     <pic:cNvPicPr/>
                   </pic:nvPicPr>
                   <pic:blipFill>
-                    <a:blip r:embed="rId25"/>
+                    <a:blip r:embed="rId26">
+                      <a:extLst>
+                        <a:ext uri="{96DAC541-7B7A-43D3-8B79-37D633B846F1}">
+                          <asvg:svgBlip xmlns:asvg="http://schemas.microsoft.com/office/drawing/2016/SVG/main" r:embed="rId27"/>
+                        </a:ext>
+                      </a:extLst>
+                    </a:blip>
                     <a:stretch>
                       <a:fillRect/>
                     </a:stretch>
@@ -5468,7 +3831,7 @@
                   <pic:spPr>
                     <a:xfrm>
                       <a:off x="0" y="0"/>
-                      <a:ext cx="5727700" cy="1205230"/>
+                      <a:ext cx="1386146" cy="2464259"/>
                     </a:xfrm>
                     <a:prstGeom prst="rect">
                       <a:avLst/>
@@ -5483,651 +3846,171 @@
     </w:p>
     <w:p>
       <w:pPr>
+        <w:rPr>
+          <w:lang w:val="nl-NL"/>
+        </w:rPr>
+      </w:pPr>
+    </w:p>
+    <w:p>
+      <w:pPr>
         <w:pStyle w:val="Heading1"/>
         <w:rPr>
+          <w:lang w:val="nl-NL"/>
+        </w:rPr>
+      </w:pPr>
+      <w:bookmarkStart w:id="13" w:name="_Toc31040846"/>
+      <w:r>
+        <w:rPr>
+          <w:lang w:val="nl-NL"/>
+        </w:rPr>
+        <w:lastRenderedPageBreak/>
+        <w:t>Testresultaten</w:t>
+      </w:r>
+      <w:bookmarkEnd w:id="13"/>
+    </w:p>
+    <w:p>
+      <w:pPr>
+        <w:rPr>
+          <w:sz w:val="32"/>
           <w:lang w:val="nl-BE"/>
         </w:rPr>
       </w:pPr>
-      <w:bookmarkStart w:id="18" w:name="_Toc3987909"/>
-      <w:r>
-        <w:rPr>
+      <w:r>
+        <w:rPr>
+          <w:sz w:val="32"/>
           <w:lang w:val="nl-BE"/>
         </w:rPr>
-        <w:lastRenderedPageBreak/>
-        <w:t>Typografie</w:t>
-      </w:r>
-      <w:bookmarkEnd w:id="18"/>
-    </w:p>
-    <w:p>
-      <w:pPr>
-        <w:rPr>
+        <w:t>Test 1: Speel een quiz</w:t>
+      </w:r>
+      <w:r>
+        <w:rPr>
+          <w:sz w:val="32"/>
           <w:lang w:val="nl-BE"/>
         </w:rPr>
-      </w:pPr>
-      <w:r>
-        <w:rPr>
-          <w:noProof/>
-        </w:rPr>
-        <w:drawing>
-          <wp:inline distT="0" distB="0" distL="0" distR="0" wp14:anchorId="39050CD4" wp14:editId="3D241631">
-            <wp:extent cx="5727700" cy="5928360"/>
-            <wp:effectExtent l="0" t="0" r="6350" b="0"/>
-            <wp:docPr id="1" name="Afbeelding 1"/>
-            <wp:cNvGraphicFramePr>
-              <a:graphicFrameLocks xmlns:a="http://schemas.openxmlformats.org/drawingml/2006/main" noChangeAspect="1"/>
-            </wp:cNvGraphicFramePr>
-            <a:graphic xmlns:a="http://schemas.openxmlformats.org/drawingml/2006/main">
-              <a:graphicData uri="http://schemas.openxmlformats.org/drawingml/2006/picture">
-                <pic:pic xmlns:pic="http://schemas.openxmlformats.org/drawingml/2006/picture">
-                  <pic:nvPicPr>
-                    <pic:cNvPr id="1" name=""/>
-                    <pic:cNvPicPr/>
-                  </pic:nvPicPr>
-                  <pic:blipFill>
-                    <a:blip r:embed="rId26"/>
-                    <a:stretch>
-                      <a:fillRect/>
-                    </a:stretch>
-                  </pic:blipFill>
-                  <pic:spPr>
-                    <a:xfrm>
-                      <a:off x="0" y="0"/>
-                      <a:ext cx="5727700" cy="5928360"/>
-                    </a:xfrm>
-                    <a:prstGeom prst="rect">
-                      <a:avLst/>
-                    </a:prstGeom>
-                  </pic:spPr>
-                </pic:pic>
-              </a:graphicData>
-            </a:graphic>
-          </wp:inline>
-        </w:drawing>
-      </w:r>
-      <w:hyperlink r:id="rId27" w:history="1">
-        <w:r>
-          <w:rPr>
-            <w:rStyle w:val="Hyperlink"/>
-            <w:lang w:val="nl-BE"/>
-          </w:rPr>
-          <w:t>https://www.fontsquirrel.com/fonts/metropolis</w:t>
-        </w:r>
-      </w:hyperlink>
-    </w:p>
-    <w:p>
-      <w:pPr>
-        <w:pStyle w:val="Heading1"/>
-        <w:rPr>
-          <w:lang w:val="nl-BE"/>
-        </w:rPr>
-      </w:pPr>
-      <w:bookmarkStart w:id="19" w:name="_Toc3987910"/>
-      <w:proofErr w:type="spellStart"/>
-      <w:r>
-        <w:rPr>
-          <w:lang w:val="nl-BE"/>
-        </w:rPr>
-        <w:t>Icons</w:t>
-      </w:r>
-      <w:bookmarkEnd w:id="19"/>
-      <w:proofErr w:type="spellEnd"/>
-    </w:p>
-    <w:p>
-      <w:pPr>
+        <w:t>.</w:t>
+      </w:r>
+    </w:p>
+    <w:p>
+      <w:pPr>
+        <w:pStyle w:val="Heading3"/>
+      </w:pPr>
+      <w:r>
+        <w:t>Omschrijving</w:t>
+      </w:r>
+    </w:p>
+    <w:p>
+      <w:pPr>
+        <w:pStyle w:val="NoSpacing"/>
         <w:rPr>
           <w:i/>
           <w:sz w:val="22"/>
-          <w:lang w:val="nl-BE"/>
-        </w:rPr>
-      </w:pPr>
-      <w:hyperlink r:id="rId28" w:history="1">
-        <w:r>
-          <w:rPr>
-            <w:rStyle w:val="Hyperlink"/>
-            <w:lang w:val="nl-BE"/>
-          </w:rPr>
-          <w:t>https://material.io/tools/icons/?style=baseline</w:t>
-        </w:r>
-      </w:hyperlink>
-    </w:p>
-    <w:p>
-      <w:pPr>
-        <w:pStyle w:val="Heading1"/>
-        <w:rPr>
-          <w:lang w:val="en-US"/>
-        </w:rPr>
-      </w:pPr>
-      <w:bookmarkStart w:id="20" w:name="_Toc3987911"/>
-      <w:r>
-        <w:rPr>
-          <w:lang w:val="en-US"/>
-        </w:rPr>
-        <w:t>Bronnen</w:t>
-      </w:r>
-      <w:bookmarkEnd w:id="20"/>
-    </w:p>
-    <w:p>
-      <w:pPr>
-        <w:spacing w:after="0"/>
-        <w:jc w:val="right"/>
-        <w:rPr>
-          <w:rFonts w:ascii="Times New Roman" w:hAnsi="Times New Roman"/>
-        </w:rPr>
-      </w:pPr>
-      <w:r>
-        <w:t>[1]</w:t>
-      </w:r>
-    </w:p>
-    <w:p>
-      <w:r>
-        <w:lastRenderedPageBreak/>
-        <w:t xml:space="preserve">1) “App Toggles with LEDs by Nicky </w:t>
-      </w:r>
-      <w:proofErr w:type="spellStart"/>
-      <w:r>
-        <w:t>Bozic</w:t>
-      </w:r>
-      <w:proofErr w:type="spellEnd"/>
-      <w:r>
-        <w:t xml:space="preserve"> | </w:t>
-      </w:r>
-      <w:proofErr w:type="spellStart"/>
-      <w:r>
-        <w:t>Dribbble</w:t>
-      </w:r>
-      <w:proofErr w:type="spellEnd"/>
-      <w:r>
-        <w:t xml:space="preserve">.” [Online]. Available: </w:t>
-      </w:r>
-      <w:hyperlink r:id="rId29" w:history="1">
-        <w:r>
-          <w:rPr>
-            <w:rStyle w:val="Hyperlink"/>
-          </w:rPr>
-          <w:t>https://dribbble.com/shots/859122-App-Toggles-with-LEDs</w:t>
-        </w:r>
-      </w:hyperlink>
-      <w:r>
-        <w:t>. [Accessed: 04-Jun-2019].</w:t>
-      </w:r>
-    </w:p>
-    <w:p/>
-    <w:p>
-      <w:pPr>
-        <w:spacing w:after="0"/>
-        <w:jc w:val="right"/>
-        <w:rPr>
-          <w:rFonts w:ascii="Times New Roman" w:hAnsi="Times New Roman"/>
-        </w:rPr>
-      </w:pPr>
-    </w:p>
-    <w:p>
-      <w:r>
-        <w:t xml:space="preserve">2) “Architects Landing Page by Martin </w:t>
-      </w:r>
-      <w:proofErr w:type="spellStart"/>
-      <w:r>
-        <w:t>Mroč</w:t>
-      </w:r>
-      <w:proofErr w:type="spellEnd"/>
-      <w:r>
-        <w:t xml:space="preserve"> | </w:t>
-      </w:r>
-      <w:proofErr w:type="spellStart"/>
-      <w:r>
-        <w:t>Dribbble</w:t>
-      </w:r>
-      <w:proofErr w:type="spellEnd"/>
-      <w:r>
-        <w:t xml:space="preserve">.” [Online]. Available: </w:t>
-      </w:r>
-      <w:hyperlink r:id="rId30" w:history="1">
-        <w:r>
-          <w:rPr>
-            <w:rStyle w:val="Hyperlink"/>
-          </w:rPr>
-          <w:t>https://dribbble.com/shots/5886841-Architects-Landing-Page</w:t>
-        </w:r>
-      </w:hyperlink>
-      <w:r>
-        <w:t>. [Accessed: 04-Jun-2019].</w:t>
-      </w:r>
-    </w:p>
-    <w:p/>
-    <w:p>
-      <w:pPr>
-        <w:spacing w:after="0"/>
-        <w:jc w:val="right"/>
-        <w:rPr>
-          <w:rFonts w:ascii="Times New Roman" w:hAnsi="Times New Roman"/>
-        </w:rPr>
-      </w:pPr>
-    </w:p>
-    <w:p>
-      <w:r>
-        <w:t xml:space="preserve">3) “Metropolis experimental website by Eugene </w:t>
-      </w:r>
-      <w:proofErr w:type="spellStart"/>
-      <w:r>
-        <w:t>Paryhin</w:t>
-      </w:r>
-      <w:proofErr w:type="spellEnd"/>
-      <w:r>
-        <w:t xml:space="preserve"> | </w:t>
-      </w:r>
-      <w:proofErr w:type="spellStart"/>
-      <w:r>
-        <w:t>Dribbble</w:t>
-      </w:r>
-      <w:proofErr w:type="spellEnd"/>
-      <w:r>
-        <w:t xml:space="preserve">.” [Online]. Available: </w:t>
-      </w:r>
-      <w:hyperlink r:id="rId31" w:history="1">
-        <w:r>
-          <w:rPr>
-            <w:rStyle w:val="Hyperlink"/>
-          </w:rPr>
-          <w:t>https://dribbble.com/shots/5967231-Metropolis-experimental-website</w:t>
-        </w:r>
-      </w:hyperlink>
-      <w:r>
-        <w:t>. [Accessed: 04-Jun-2019].</w:t>
-      </w:r>
-    </w:p>
-    <w:p/>
-    <w:p>
-      <w:r>
-        <w:t xml:space="preserve">4) “led lighting cover by Ekaterina </w:t>
-      </w:r>
-      <w:proofErr w:type="spellStart"/>
-      <w:r>
-        <w:t>Churzina</w:t>
-      </w:r>
-      <w:proofErr w:type="spellEnd"/>
-      <w:r>
-        <w:t xml:space="preserve"> | </w:t>
-      </w:r>
-      <w:proofErr w:type="spellStart"/>
-      <w:r>
-        <w:t>Dribbble</w:t>
-      </w:r>
-      <w:proofErr w:type="spellEnd"/>
-      <w:r>
-        <w:t xml:space="preserve">.” [Online]. Available: </w:t>
-      </w:r>
-      <w:hyperlink r:id="rId32" w:history="1">
-        <w:r>
-          <w:rPr>
-            <w:rStyle w:val="Hyperlink"/>
-          </w:rPr>
-          <w:t>https://dribbble.com/shots/6191638-led-lighting-cover</w:t>
-        </w:r>
-      </w:hyperlink>
-      <w:r>
-        <w:t>. [Accessed: 04-Jun-2019].</w:t>
-      </w:r>
-    </w:p>
-    <w:p/>
-    <w:p/>
-    <w:p>
-      <w:r>
-        <w:t xml:space="preserve">5) “Smart Led App by </w:t>
-      </w:r>
-      <w:proofErr w:type="spellStart"/>
-      <w:r>
-        <w:t>Kudret</w:t>
-      </w:r>
-      <w:proofErr w:type="spellEnd"/>
-      <w:r>
-        <w:t xml:space="preserve"> | </w:t>
-      </w:r>
-      <w:proofErr w:type="spellStart"/>
-      <w:r>
-        <w:t>Dribbble</w:t>
-      </w:r>
-      <w:proofErr w:type="spellEnd"/>
-      <w:r>
-        <w:t xml:space="preserve">.” [Online]. Available: </w:t>
-      </w:r>
-      <w:hyperlink r:id="rId33" w:history="1">
-        <w:r>
-          <w:rPr>
-            <w:rStyle w:val="Hyperlink"/>
-          </w:rPr>
-          <w:t>https://dribbble.com/shots/6491500-Smart-Led-App</w:t>
-        </w:r>
-      </w:hyperlink>
-      <w:r>
-        <w:t>. [Accessed: 04-Jun-2019].</w:t>
-      </w:r>
-    </w:p>
-    <w:p/>
-    <w:p>
-      <w:pPr>
-        <w:spacing w:after="0"/>
-      </w:pPr>
-    </w:p>
-    <w:p>
-      <w:pPr>
+          <w:lang w:val="nl-NL"/>
+        </w:rPr>
+      </w:pPr>
+      <w:r>
         <w:rPr>
           <w:i/>
           <w:sz w:val="22"/>
-          <w:lang w:val="nl-BE"/>
-        </w:rPr>
-      </w:pPr>
-    </w:p>
-    <w:p>
-      <w:pPr>
-        <w:pStyle w:val="Heading1"/>
-        <w:rPr>
-          <w:lang w:val="nl-BE"/>
-        </w:rPr>
-      </w:pPr>
-      <w:bookmarkStart w:id="21" w:name="_Toc3987912"/>
-      <w:r>
-        <w:rPr>
-          <w:lang w:val="nl-BE"/>
-        </w:rPr>
-        <w:lastRenderedPageBreak/>
-        <w:t>Resultaat</w:t>
-      </w:r>
-      <w:bookmarkEnd w:id="21"/>
-    </w:p>
-    <w:p>
-      <w:r>
-        <w:rPr>
-          <w:noProof/>
-        </w:rPr>
-        <w:lastRenderedPageBreak/>
-        <w:drawing>
-          <wp:inline distT="0" distB="0" distL="0" distR="0" wp14:anchorId="529D495D" wp14:editId="03ADC088">
-            <wp:extent cx="4991100" cy="8839200"/>
-            <wp:effectExtent l="0" t="0" r="0" b="0"/>
-            <wp:docPr id="30" name="Afbeelding 30"/>
-            <wp:cNvGraphicFramePr>
-              <a:graphicFrameLocks xmlns:a="http://schemas.openxmlformats.org/drawingml/2006/main" noChangeAspect="1"/>
-            </wp:cNvGraphicFramePr>
-            <a:graphic xmlns:a="http://schemas.openxmlformats.org/drawingml/2006/main">
-              <a:graphicData uri="http://schemas.openxmlformats.org/drawingml/2006/picture">
-                <pic:pic xmlns:pic="http://schemas.openxmlformats.org/drawingml/2006/picture">
-                  <pic:nvPicPr>
-                    <pic:cNvPr id="0" name="Picture 20"/>
-                    <pic:cNvPicPr>
-                      <a:picLocks noChangeAspect="1" noChangeArrowheads="1"/>
-                    </pic:cNvPicPr>
-                  </pic:nvPicPr>
-                  <pic:blipFill>
-                    <a:blip r:embed="rId34">
-                      <a:extLst>
-                        <a:ext uri="{28A0092B-C50C-407E-A947-70E740481C1C}">
-                          <a14:useLocalDpi xmlns:a14="http://schemas.microsoft.com/office/drawing/2010/main" val="0"/>
-                        </a:ext>
-                      </a:extLst>
-                    </a:blip>
-                    <a:srcRect/>
-                    <a:stretch>
-                      <a:fillRect/>
-                    </a:stretch>
-                  </pic:blipFill>
-                  <pic:spPr bwMode="auto">
-                    <a:xfrm>
-                      <a:off x="0" y="0"/>
-                      <a:ext cx="4991100" cy="8839200"/>
-                    </a:xfrm>
-                    <a:prstGeom prst="rect">
-                      <a:avLst/>
-                    </a:prstGeom>
-                    <a:noFill/>
-                    <a:ln>
-                      <a:noFill/>
-                    </a:ln>
-                  </pic:spPr>
-                </pic:pic>
-              </a:graphicData>
-            </a:graphic>
-          </wp:inline>
-        </w:drawing>
-      </w:r>
-      <w:r>
-        <w:rPr>
-          <w:noProof/>
-        </w:rPr>
-        <w:lastRenderedPageBreak/>
-        <w:drawing>
-          <wp:inline distT="0" distB="0" distL="0" distR="0" wp14:anchorId="5CD5BAF2" wp14:editId="496C20B1">
-            <wp:extent cx="4991100" cy="8839200"/>
-            <wp:effectExtent l="0" t="0" r="0" b="0"/>
-            <wp:docPr id="31" name="Afbeelding 31"/>
-            <wp:cNvGraphicFramePr>
-              <a:graphicFrameLocks xmlns:a="http://schemas.openxmlformats.org/drawingml/2006/main" noChangeAspect="1"/>
-            </wp:cNvGraphicFramePr>
-            <a:graphic xmlns:a="http://schemas.openxmlformats.org/drawingml/2006/main">
-              <a:graphicData uri="http://schemas.openxmlformats.org/drawingml/2006/picture">
-                <pic:pic xmlns:pic="http://schemas.openxmlformats.org/drawingml/2006/picture">
-                  <pic:nvPicPr>
-                    <pic:cNvPr id="0" name="Picture 21"/>
-                    <pic:cNvPicPr>
-                      <a:picLocks noChangeAspect="1" noChangeArrowheads="1"/>
-                    </pic:cNvPicPr>
-                  </pic:nvPicPr>
-                  <pic:blipFill>
-                    <a:blip r:embed="rId35">
-                      <a:extLst>
-                        <a:ext uri="{28A0092B-C50C-407E-A947-70E740481C1C}">
-                          <a14:useLocalDpi xmlns:a14="http://schemas.microsoft.com/office/drawing/2010/main" val="0"/>
-                        </a:ext>
-                      </a:extLst>
-                    </a:blip>
-                    <a:srcRect/>
-                    <a:stretch>
-                      <a:fillRect/>
-                    </a:stretch>
-                  </pic:blipFill>
-                  <pic:spPr bwMode="auto">
-                    <a:xfrm>
-                      <a:off x="0" y="0"/>
-                      <a:ext cx="4991100" cy="8839200"/>
-                    </a:xfrm>
-                    <a:prstGeom prst="rect">
-                      <a:avLst/>
-                    </a:prstGeom>
-                    <a:noFill/>
-                    <a:ln>
-                      <a:noFill/>
-                    </a:ln>
-                  </pic:spPr>
-                </pic:pic>
-              </a:graphicData>
-            </a:graphic>
-          </wp:inline>
-        </w:drawing>
-      </w:r>
-      <w:r>
-        <w:rPr>
-          <w:noProof/>
-        </w:rPr>
-        <w:lastRenderedPageBreak/>
-        <w:drawing>
-          <wp:inline distT="0" distB="0" distL="0" distR="0" wp14:anchorId="5186D464" wp14:editId="0546897D">
-            <wp:extent cx="4991100" cy="8839200"/>
-            <wp:effectExtent l="0" t="0" r="0" b="0"/>
-            <wp:docPr id="32" name="Afbeelding 32"/>
-            <wp:cNvGraphicFramePr>
-              <a:graphicFrameLocks xmlns:a="http://schemas.openxmlformats.org/drawingml/2006/main" noChangeAspect="1"/>
-            </wp:cNvGraphicFramePr>
-            <a:graphic xmlns:a="http://schemas.openxmlformats.org/drawingml/2006/main">
-              <a:graphicData uri="http://schemas.openxmlformats.org/drawingml/2006/picture">
-                <pic:pic xmlns:pic="http://schemas.openxmlformats.org/drawingml/2006/picture">
-                  <pic:nvPicPr>
-                    <pic:cNvPr id="0" name="Picture 22"/>
-                    <pic:cNvPicPr>
-                      <a:picLocks noChangeAspect="1" noChangeArrowheads="1"/>
-                    </pic:cNvPicPr>
-                  </pic:nvPicPr>
-                  <pic:blipFill>
-                    <a:blip r:embed="rId36">
-                      <a:extLst>
-                        <a:ext uri="{28A0092B-C50C-407E-A947-70E740481C1C}">
-                          <a14:useLocalDpi xmlns:a14="http://schemas.microsoft.com/office/drawing/2010/main" val="0"/>
-                        </a:ext>
-                      </a:extLst>
-                    </a:blip>
-                    <a:srcRect/>
-                    <a:stretch>
-                      <a:fillRect/>
-                    </a:stretch>
-                  </pic:blipFill>
-                  <pic:spPr bwMode="auto">
-                    <a:xfrm>
-                      <a:off x="0" y="0"/>
-                      <a:ext cx="4991100" cy="8839200"/>
-                    </a:xfrm>
-                    <a:prstGeom prst="rect">
-                      <a:avLst/>
-                    </a:prstGeom>
-                    <a:noFill/>
-                    <a:ln>
-                      <a:noFill/>
-                    </a:ln>
-                  </pic:spPr>
-                </pic:pic>
-              </a:graphicData>
-            </a:graphic>
-          </wp:inline>
-        </w:drawing>
-      </w:r>
-      <w:r>
-        <w:rPr>
-          <w:noProof/>
-        </w:rPr>
-        <w:lastRenderedPageBreak/>
-        <w:drawing>
-          <wp:inline distT="0" distB="0" distL="0" distR="0" wp14:anchorId="0FA22050" wp14:editId="77D0C138">
-            <wp:extent cx="5715000" cy="5715000"/>
-            <wp:effectExtent l="0" t="0" r="0" b="0"/>
-            <wp:docPr id="34" name="Afbeelding 34"/>
-            <wp:cNvGraphicFramePr>
-              <a:graphicFrameLocks xmlns:a="http://schemas.openxmlformats.org/drawingml/2006/main" noChangeAspect="1"/>
-            </wp:cNvGraphicFramePr>
-            <a:graphic xmlns:a="http://schemas.openxmlformats.org/drawingml/2006/main">
-              <a:graphicData uri="http://schemas.openxmlformats.org/drawingml/2006/picture">
-                <pic:pic xmlns:pic="http://schemas.openxmlformats.org/drawingml/2006/picture">
-                  <pic:nvPicPr>
-                    <pic:cNvPr id="0" name="Picture 24"/>
-                    <pic:cNvPicPr>
-                      <a:picLocks noChangeAspect="1" noChangeArrowheads="1"/>
-                    </pic:cNvPicPr>
-                  </pic:nvPicPr>
-                  <pic:blipFill>
-                    <a:blip r:embed="rId37">
-                      <a:extLst>
-                        <a:ext uri="{28A0092B-C50C-407E-A947-70E740481C1C}">
-                          <a14:useLocalDpi xmlns:a14="http://schemas.microsoft.com/office/drawing/2010/main" val="0"/>
-                        </a:ext>
-                      </a:extLst>
-                    </a:blip>
-                    <a:srcRect/>
-                    <a:stretch>
-                      <a:fillRect/>
-                    </a:stretch>
-                  </pic:blipFill>
-                  <pic:spPr bwMode="auto">
-                    <a:xfrm>
-                      <a:off x="0" y="0"/>
-                      <a:ext cx="5715000" cy="5715000"/>
-                    </a:xfrm>
-                    <a:prstGeom prst="rect">
-                      <a:avLst/>
-                    </a:prstGeom>
-                    <a:noFill/>
-                    <a:ln>
-                      <a:noFill/>
-                    </a:ln>
-                  </pic:spPr>
-                </pic:pic>
-              </a:graphicData>
-            </a:graphic>
-          </wp:inline>
-        </w:drawing>
-      </w:r>
-    </w:p>
-    <w:p>
-      <w:pPr>
-        <w:rPr>
-          <w:lang w:val="nl-NL"/>
-        </w:rPr>
-      </w:pPr>
-      <w:r>
-        <w:rPr>
-          <w:b/>
-          <w:color w:val="FF0000"/>
-          <w:lang w:val="nl-NL"/>
-        </w:rPr>
-        <w:t>Belangrijk:</w:t>
-      </w:r>
-      <w:r>
-        <w:rPr>
-          <w:lang w:val="nl-NL"/>
-        </w:rPr>
-        <w:t xml:space="preserve"> zorg er voor dat alle begeleidende tekst en voorbeelden verwijderd zijn als je indient.</w:t>
-      </w:r>
-    </w:p>
-    <w:p>
-      <w:pPr>
-        <w:rPr>
-          <w:lang w:val="nl-NL"/>
-        </w:rPr>
-      </w:pPr>
-    </w:p>
-    <w:p>
-      <w:pPr>
-        <w:rPr>
-          <w:sz w:val="96"/>
-          <w:lang w:val="nl-NL"/>
-        </w:rPr>
-      </w:pPr>
-      <w:r>
-        <w:rPr>
-          <w:sz w:val="96"/>
-          <w:lang w:val="nl-NL"/>
-        </w:rPr>
-        <w:t>DEADLINE: 8 Mei</w:t>
-      </w:r>
-    </w:p>
-    <w:p>
-      <w:pPr>
-        <w:rPr>
-          <w:lang w:val="nl-NL"/>
-        </w:rPr>
-      </w:pPr>
-      <w:r>
-        <w:rPr>
-          <w:lang w:val="nl-NL"/>
-        </w:rPr>
-        <w:t>Gebruik je tijd goed!!!</w:t>
-      </w:r>
-    </w:p>
-    <w:p>
-      <w:pPr>
-        <w:rPr>
-          <w:lang w:val="nl-NL"/>
-        </w:rPr>
-      </w:pPr>
-    </w:p>
-    <w:p>
-      <w:pPr>
-        <w:rPr>
-          <w:lang w:val="nl-NL"/>
-        </w:rPr>
-      </w:pPr>
+          <w:lang w:val="nl-NL"/>
+        </w:rPr>
+        <w:t>Probeer de quiz te spelen en te beantwoorden op de vragen.</w:t>
+      </w:r>
+    </w:p>
+    <w:p>
+      <w:pPr>
+        <w:pStyle w:val="Heading3"/>
+        <w:rPr>
+          <w:lang w:val="nl-NL"/>
+        </w:rPr>
+      </w:pPr>
+      <w:r>
+        <w:rPr>
+          <w:lang w:val="nl-NL"/>
+        </w:rPr>
+        <w:t>Testresultaat</w:t>
+      </w:r>
+    </w:p>
+    <w:p>
+      <w:pPr>
+        <w:pStyle w:val="ListParagraph"/>
+        <w:numPr>
+          <w:ilvl w:val="0"/>
+          <w:numId w:val="1"/>
+        </w:numPr>
+      </w:pPr>
+      <w:r>
+        <w:t>Persoon 1 werkte de taak af zonder probleem.</w:t>
+      </w:r>
+    </w:p>
+    <w:p>
+      <w:pPr>
+        <w:pStyle w:val="ListParagraph"/>
+        <w:numPr>
+          <w:ilvl w:val="0"/>
+          <w:numId w:val="1"/>
+        </w:numPr>
+      </w:pPr>
+      <w:r>
+        <w:t xml:space="preserve">Persoon 2 </w:t>
+      </w:r>
+      <w:r>
+        <w:t>werkte de taak af zonder probleem.</w:t>
+      </w:r>
+    </w:p>
+    <w:p>
+      <w:pPr>
+        <w:pStyle w:val="ListParagraph"/>
+        <w:numPr>
+          <w:ilvl w:val="0"/>
+          <w:numId w:val="1"/>
+        </w:numPr>
+      </w:pPr>
+      <w:r>
+        <w:t>Persoon 3 werkte de taak af zonder problemen.</w:t>
+      </w:r>
+      <w:r>
+        <w:br/>
+      </w:r>
+    </w:p>
+    <w:p>
+      <w:pPr>
+        <w:pStyle w:val="Heading3"/>
+        <w:rPr>
+          <w:lang w:val="nl-NL"/>
+        </w:rPr>
+      </w:pPr>
+      <w:r>
+        <w:rPr>
+          <w:lang w:val="nl-NL"/>
+        </w:rPr>
+        <w:t>Verbeteringen</w:t>
+      </w:r>
+    </w:p>
+    <w:p>
+      <w:pPr>
+        <w:rPr>
+          <w:lang w:val="nl-NL"/>
+        </w:rPr>
+      </w:pPr>
+      <w:r>
+        <w:rPr>
+          <w:lang w:val="nl-NL"/>
+        </w:rPr>
+        <w:t>Niet van toepassing</w:t>
+      </w:r>
+      <w:r>
+        <w:rPr>
+          <w:lang w:val="nl-NL"/>
+        </w:rPr>
+        <w:t>.</w:t>
+      </w:r>
     </w:p>
     <w:sectPr>
-      <w:headerReference w:type="default" r:id="rId38"/>
-      <w:footerReference w:type="even" r:id="rId39"/>
-      <w:footerReference w:type="default" r:id="rId40"/>
-      <w:headerReference w:type="first" r:id="rId41"/>
-      <w:footerReference w:type="first" r:id="rId42"/>
+      <w:headerReference w:type="default" r:id="rId28"/>
+      <w:footerReference w:type="even" r:id="rId29"/>
+      <w:footerReference w:type="default" r:id="rId30"/>
+      <w:headerReference w:type="first" r:id="rId31"/>
+      <w:footerReference w:type="first" r:id="rId32"/>
       <w:pgSz w:w="11900" w:h="16840"/>
       <w:pgMar w:top="1440" w:right="1440" w:bottom="1440" w:left="1440" w:header="567" w:footer="567" w:gutter="0"/>
       <w:pgNumType w:start="0"/>
@@ -8743,7 +6626,7 @@
 </file>
 
 <file path=customXml/itemProps1.xml><?xml version="1.0" encoding="utf-8"?>
-<ds:datastoreItem xmlns:ds="http://schemas.openxmlformats.org/officeDocument/2006/customXml" ds:itemID="{346B6A2A-233B-417F-8811-EDC5A24B09C1}">
+<ds:datastoreItem xmlns:ds="http://schemas.openxmlformats.org/officeDocument/2006/customXml" ds:itemID="{0F1EC2F5-384F-4197-9DEC-A7EE1683DC1E}">
   <ds:schemaRefs>
     <ds:schemaRef ds:uri="http://schemas.openxmlformats.org/officeDocument/2006/bibliography"/>
   </ds:schemaRefs>

</xml_diff>